<commit_message>
设计模式之建造者 Signed-off-by: byf312358196 <baiyifan@163.com>
</commit_message>
<xml_diff>
--- a/05.设计模式/Java设计模式精讲.docx
+++ b/05.设计模式/Java设计模式精讲.docx
@@ -16624,12 +16624,6 @@
             <w:insideV w:val="single" w:color="auto" w:sz="4" w:space="0"/>
           </w:tblBorders>
           <w:tblLayout w:type="fixed"/>
-          <w:tblCellMar>
-            <w:top w:w="0" w:type="dxa"/>
-            <w:left w:w="108" w:type="dxa"/>
-            <w:bottom w:w="0" w:type="dxa"/>
-            <w:right w:w="108" w:type="dxa"/>
-          </w:tblCellMar>
         </w:tblPrEx>
         <w:tc>
           <w:tcPr>
@@ -19771,6 +19765,7 @@
     <w:p>
       <w:pPr>
         <w:numPr>
+          <w:ilvl w:val="0"/>
           <w:numId w:val="0"/>
         </w:numPr>
         <w:rPr>
@@ -19782,6 +19777,7 @@
     <w:p>
       <w:pPr>
         <w:numPr>
+          <w:ilvl w:val="0"/>
           <w:numId w:val="0"/>
         </w:numPr>
         <w:ind w:leftChars="0"/>
@@ -19833,6 +19829,7 @@
     <w:p>
       <w:pPr>
         <w:numPr>
+          <w:ilvl w:val="0"/>
           <w:numId w:val="0"/>
         </w:numPr>
         <w:ind w:leftChars="0"/>
@@ -19864,7 +19861,181 @@
         </w:tblBorders>
         <w:tblLayout w:type="fixed"/>
         <w:tblCellMar>
+          <w:top w:w="0" w:type="dxa"/>
           <w:left w:w="108" w:type="dxa"/>
+          <w:bottom w:w="0" w:type="dxa"/>
+          <w:right w:w="108" w:type="dxa"/>
+        </w:tblCellMar>
+      </w:tblPr>
+      <w:tblGrid>
+        <w:gridCol w:w="8522"/>
+      </w:tblGrid>
+      <w:tr>
+        <w:tblPrEx>
+          <w:tblBorders>
+            <w:top w:val="single" w:color="auto" w:sz="4" w:space="0"/>
+            <w:left w:val="single" w:color="auto" w:sz="4" w:space="0"/>
+            <w:bottom w:val="single" w:color="auto" w:sz="4" w:space="0"/>
+            <w:right w:val="single" w:color="auto" w:sz="4" w:space="0"/>
+            <w:insideH w:val="single" w:color="auto" w:sz="4" w:space="0"/>
+            <w:insideV w:val="single" w:color="auto" w:sz="4" w:space="0"/>
+          </w:tblBorders>
+          <w:tblLayout w:type="fixed"/>
+        </w:tblPrEx>
+        <w:tc>
+          <w:tcPr>
+            <w:tcW w:w="8522" w:type="dxa"/>
+          </w:tcPr>
+          <w:p>
+            <w:pPr>
+              <w:pStyle w:val="6"/>
+              <w:keepNext w:val="0"/>
+              <w:keepLines w:val="0"/>
+              <w:widowControl/>
+              <w:suppressLineNumbers w:val="0"/>
+              <w:shd w:val="clear" w:fill="FFFFFF"/>
+              <w:rPr>
+                <w:rFonts w:hint="eastAsia"/>
+                <w:vertAlign w:val="baseline"/>
+                <w:lang w:val="en-US" w:eastAsia="zh-CN"/>
+              </w:rPr>
+            </w:pPr>
+            <w:r>
+              <w:rPr>
+                <w:rFonts w:hint="eastAsia" w:ascii="宋体" w:hAnsi="宋体" w:eastAsia="宋体" w:cs="宋体"/>
+                <w:b/>
+                <w:color w:val="000080"/>
+                <w:sz w:val="18"/>
+                <w:szCs w:val="18"/>
+                <w:shd w:val="clear" w:fill="FFFFFF"/>
+              </w:rPr>
+              <w:t xml:space="preserve">public interface </w:t>
+            </w:r>
+            <w:r>
+              <w:rPr>
+                <w:rFonts w:hint="eastAsia" w:ascii="宋体" w:hAnsi="宋体" w:eastAsia="宋体" w:cs="宋体"/>
+                <w:color w:val="000000"/>
+                <w:sz w:val="18"/>
+                <w:szCs w:val="18"/>
+                <w:shd w:val="clear" w:fill="FFFFFF"/>
+              </w:rPr>
+              <w:t>CourseFactory {</w:t>
+            </w:r>
+            <w:r>
+              <w:rPr>
+                <w:rFonts w:hint="eastAsia" w:ascii="宋体" w:hAnsi="宋体" w:eastAsia="宋体" w:cs="宋体"/>
+                <w:color w:val="000000"/>
+                <w:sz w:val="18"/>
+                <w:szCs w:val="18"/>
+                <w:shd w:val="clear" w:fill="FFFFFF"/>
+              </w:rPr>
+              <w:br w:type="textWrapping"/>
+            </w:r>
+            <w:r>
+              <w:rPr>
+                <w:rFonts w:hint="eastAsia" w:ascii="宋体" w:hAnsi="宋体" w:eastAsia="宋体" w:cs="宋体"/>
+                <w:color w:val="000000"/>
+                <w:sz w:val="18"/>
+                <w:szCs w:val="18"/>
+                <w:shd w:val="clear" w:fill="FFFFFF"/>
+              </w:rPr>
+              <w:t xml:space="preserve">    Video getVideio();</w:t>
+            </w:r>
+            <w:r>
+              <w:rPr>
+                <w:rFonts w:hint="eastAsia" w:ascii="宋体" w:hAnsi="宋体" w:eastAsia="宋体" w:cs="宋体"/>
+                <w:color w:val="000000"/>
+                <w:sz w:val="18"/>
+                <w:szCs w:val="18"/>
+                <w:shd w:val="clear" w:fill="FFFFFF"/>
+              </w:rPr>
+              <w:br w:type="textWrapping"/>
+            </w:r>
+            <w:r>
+              <w:rPr>
+                <w:rFonts w:hint="eastAsia" w:ascii="宋体" w:hAnsi="宋体" w:eastAsia="宋体" w:cs="宋体"/>
+                <w:color w:val="000000"/>
+                <w:sz w:val="18"/>
+                <w:szCs w:val="18"/>
+                <w:shd w:val="clear" w:fill="FFFFFF"/>
+              </w:rPr>
+              <w:t xml:space="preserve">    Article </w:t>
+            </w:r>
+            <w:r>
+              <w:rPr>
+                <w:rFonts w:hint="eastAsia" w:ascii="宋体" w:hAnsi="宋体" w:eastAsia="宋体" w:cs="宋体"/>
+                <w:color w:val="000000"/>
+                <w:sz w:val="18"/>
+                <w:szCs w:val="18"/>
+                <w:shd w:val="clear" w:fill="E4E4FF"/>
+              </w:rPr>
+              <w:t>getArticl</w:t>
+            </w:r>
+            <w:r>
+              <w:rPr>
+                <w:rFonts w:hint="eastAsia" w:ascii="宋体" w:hAnsi="宋体" w:eastAsia="宋体" w:cs="宋体"/>
+                <w:color w:val="000000"/>
+                <w:sz w:val="18"/>
+                <w:szCs w:val="18"/>
+                <w:shd w:val="clear" w:fill="FFFFFF"/>
+              </w:rPr>
+              <w:t>();</w:t>
+            </w:r>
+            <w:r>
+              <w:rPr>
+                <w:rFonts w:hint="eastAsia" w:ascii="宋体" w:hAnsi="宋体" w:eastAsia="宋体" w:cs="宋体"/>
+                <w:color w:val="000000"/>
+                <w:sz w:val="18"/>
+                <w:szCs w:val="18"/>
+                <w:shd w:val="clear" w:fill="FFFFFF"/>
+              </w:rPr>
+              <w:br w:type="textWrapping"/>
+            </w:r>
+            <w:r>
+              <w:rPr>
+                <w:rFonts w:hint="eastAsia" w:ascii="宋体" w:hAnsi="宋体" w:eastAsia="宋体" w:cs="宋体"/>
+                <w:color w:val="000000"/>
+                <w:sz w:val="18"/>
+                <w:szCs w:val="18"/>
+                <w:shd w:val="clear" w:fill="FFFFFF"/>
+              </w:rPr>
+              <w:t>}</w:t>
+            </w:r>
+          </w:p>
+        </w:tc>
+      </w:tr>
+    </w:tbl>
+    <w:p>
+      <w:pPr>
+        <w:numPr>
+          <w:ilvl w:val="0"/>
+          <w:numId w:val="0"/>
+        </w:numPr>
+        <w:ind w:leftChars="0"/>
+        <w:rPr>
+          <w:rFonts w:hint="eastAsia"/>
+          <w:lang w:val="en-US" w:eastAsia="zh-CN"/>
+        </w:rPr>
+      </w:pPr>
+    </w:p>
+    <w:tbl>
+      <w:tblPr>
+        <w:tblStyle w:val="13"/>
+        <w:tblW w:w="8522" w:type="dxa"/>
+        <w:tblInd w:w="0" w:type="dxa"/>
+        <w:tblBorders>
+          <w:top w:val="single" w:color="auto" w:sz="4" w:space="0"/>
+          <w:left w:val="single" w:color="auto" w:sz="4" w:space="0"/>
+          <w:bottom w:val="single" w:color="auto" w:sz="4" w:space="0"/>
+          <w:right w:val="single" w:color="auto" w:sz="4" w:space="0"/>
+          <w:insideH w:val="single" w:color="auto" w:sz="4" w:space="0"/>
+          <w:insideV w:val="single" w:color="auto" w:sz="4" w:space="0"/>
+        </w:tblBorders>
+        <w:tblLayout w:type="fixed"/>
+        <w:tblCellMar>
+          <w:top w:w="0" w:type="dxa"/>
+          <w:left w:w="108" w:type="dxa"/>
+          <w:bottom w:w="0" w:type="dxa"/>
           <w:right w:w="108" w:type="dxa"/>
         </w:tblCellMar>
       </w:tblPr>
@@ -19883,7 +20054,9 @@
           </w:tblBorders>
           <w:tblLayout w:type="fixed"/>
           <w:tblCellMar>
+            <w:top w:w="0" w:type="dxa"/>
             <w:left w:w="108" w:type="dxa"/>
+            <w:bottom w:w="0" w:type="dxa"/>
             <w:right w:w="108" w:type="dxa"/>
           </w:tblCellMar>
         </w:tblPrEx>
@@ -19914,77 +20087,58 @@
                 <w:szCs w:val="18"/>
                 <w:shd w:val="clear" w:fill="FFFFFF"/>
               </w:rPr>
-              <w:t xml:space="preserve">public interface </w:t>
-            </w:r>
-            <w:r>
-              <w:rPr>
-                <w:rFonts w:hint="eastAsia" w:ascii="宋体" w:hAnsi="宋体" w:eastAsia="宋体" w:cs="宋体"/>
-                <w:color w:val="000000"/>
-                <w:sz w:val="18"/>
-                <w:szCs w:val="18"/>
-                <w:shd w:val="clear" w:fill="FFFFFF"/>
-              </w:rPr>
-              <w:t>CourseFactory {</w:t>
-            </w:r>
-            <w:r>
-              <w:rPr>
-                <w:rFonts w:hint="eastAsia" w:ascii="宋体" w:hAnsi="宋体" w:eastAsia="宋体" w:cs="宋体"/>
-                <w:color w:val="000000"/>
-                <w:sz w:val="18"/>
-                <w:szCs w:val="18"/>
-                <w:shd w:val="clear" w:fill="FFFFFF"/>
-              </w:rPr>
-              <w:br w:type="textWrapping"/>
-            </w:r>
-            <w:r>
-              <w:rPr>
-                <w:rFonts w:hint="eastAsia" w:ascii="宋体" w:hAnsi="宋体" w:eastAsia="宋体" w:cs="宋体"/>
-                <w:color w:val="000000"/>
-                <w:sz w:val="18"/>
-                <w:szCs w:val="18"/>
-                <w:shd w:val="clear" w:fill="FFFFFF"/>
-              </w:rPr>
-              <w:t xml:space="preserve">    Video getVideio();</w:t>
-            </w:r>
-            <w:r>
-              <w:rPr>
-                <w:rFonts w:hint="eastAsia" w:ascii="宋体" w:hAnsi="宋体" w:eastAsia="宋体" w:cs="宋体"/>
-                <w:color w:val="000000"/>
-                <w:sz w:val="18"/>
-                <w:szCs w:val="18"/>
-                <w:shd w:val="clear" w:fill="FFFFFF"/>
-              </w:rPr>
-              <w:br w:type="textWrapping"/>
-            </w:r>
-            <w:r>
-              <w:rPr>
-                <w:rFonts w:hint="eastAsia" w:ascii="宋体" w:hAnsi="宋体" w:eastAsia="宋体" w:cs="宋体"/>
-                <w:color w:val="000000"/>
-                <w:sz w:val="18"/>
-                <w:szCs w:val="18"/>
-                <w:shd w:val="clear" w:fill="FFFFFF"/>
-              </w:rPr>
-              <w:t xml:space="preserve">    Article </w:t>
-            </w:r>
-            <w:r>
-              <w:rPr>
-                <w:rFonts w:hint="eastAsia" w:ascii="宋体" w:hAnsi="宋体" w:eastAsia="宋体" w:cs="宋体"/>
-                <w:color w:val="000000"/>
-                <w:sz w:val="18"/>
-                <w:szCs w:val="18"/>
-                <w:shd w:val="clear" w:fill="E4E4FF"/>
-              </w:rPr>
-              <w:t>getArticl</w:t>
-            </w:r>
-            <w:r>
-              <w:rPr>
-                <w:rFonts w:hint="eastAsia" w:ascii="宋体" w:hAnsi="宋体" w:eastAsia="宋体" w:cs="宋体"/>
-                <w:color w:val="000000"/>
-                <w:sz w:val="18"/>
-                <w:szCs w:val="18"/>
-                <w:shd w:val="clear" w:fill="FFFFFF"/>
-              </w:rPr>
-              <w:t>();</w:t>
+              <w:t xml:space="preserve">public abstract class </w:t>
+            </w:r>
+            <w:r>
+              <w:rPr>
+                <w:rFonts w:hint="eastAsia" w:ascii="宋体" w:hAnsi="宋体" w:eastAsia="宋体" w:cs="宋体"/>
+                <w:color w:val="000000"/>
+                <w:sz w:val="18"/>
+                <w:szCs w:val="18"/>
+                <w:shd w:val="clear" w:fill="FFFFFF"/>
+              </w:rPr>
+              <w:t>Article {</w:t>
+            </w:r>
+            <w:r>
+              <w:rPr>
+                <w:rFonts w:hint="eastAsia" w:ascii="宋体" w:hAnsi="宋体" w:eastAsia="宋体" w:cs="宋体"/>
+                <w:color w:val="000000"/>
+                <w:sz w:val="18"/>
+                <w:szCs w:val="18"/>
+                <w:shd w:val="clear" w:fill="FFFFFF"/>
+              </w:rPr>
+              <w:br w:type="textWrapping"/>
+            </w:r>
+            <w:r>
+              <w:rPr>
+                <w:rFonts w:hint="eastAsia" w:ascii="宋体" w:hAnsi="宋体" w:eastAsia="宋体" w:cs="宋体"/>
+                <w:color w:val="000000"/>
+                <w:sz w:val="18"/>
+                <w:szCs w:val="18"/>
+                <w:shd w:val="clear" w:fill="FFFFFF"/>
+              </w:rPr>
+              <w:t xml:space="preserve">    </w:t>
+            </w:r>
+            <w:r>
+              <w:rPr>
+                <w:rFonts w:hint="eastAsia" w:ascii="宋体" w:hAnsi="宋体" w:eastAsia="宋体" w:cs="宋体"/>
+                <w:b/>
+                <w:color w:val="000080"/>
+                <w:sz w:val="18"/>
+                <w:szCs w:val="18"/>
+                <w:shd w:val="clear" w:fill="FFFFFF"/>
+              </w:rPr>
+              <w:t xml:space="preserve">public abstract void </w:t>
+            </w:r>
+            <w:r>
+              <w:rPr>
+                <w:rFonts w:hint="eastAsia" w:ascii="宋体" w:hAnsi="宋体" w:eastAsia="宋体" w:cs="宋体"/>
+                <w:color w:val="000000"/>
+                <w:sz w:val="18"/>
+                <w:szCs w:val="18"/>
+                <w:shd w:val="clear" w:fill="FFFFFF"/>
+              </w:rPr>
+              <w:t>produce();</w:t>
             </w:r>
             <w:r>
               <w:rPr>
@@ -20013,6 +20167,7 @@
     <w:p>
       <w:pPr>
         <w:numPr>
+          <w:ilvl w:val="0"/>
           <w:numId w:val="0"/>
         </w:numPr>
         <w:ind w:leftChars="0"/>
@@ -20037,7 +20192,9 @@
         </w:tblBorders>
         <w:tblLayout w:type="fixed"/>
         <w:tblCellMar>
+          <w:top w:w="0" w:type="dxa"/>
           <w:left w:w="108" w:type="dxa"/>
+          <w:bottom w:w="0" w:type="dxa"/>
           <w:right w:w="108" w:type="dxa"/>
         </w:tblCellMar>
       </w:tblPr>
@@ -20056,7 +20213,9 @@
           </w:tblBorders>
           <w:tblLayout w:type="fixed"/>
           <w:tblCellMar>
+            <w:top w:w="0" w:type="dxa"/>
             <w:left w:w="108" w:type="dxa"/>
+            <w:bottom w:w="0" w:type="dxa"/>
             <w:right w:w="108" w:type="dxa"/>
           </w:tblCellMar>
         </w:tblPrEx>
@@ -20097,7 +20256,7 @@
                 <w:szCs w:val="18"/>
                 <w:shd w:val="clear" w:fill="FFFFFF"/>
               </w:rPr>
-              <w:t>Article {</w:t>
+              <w:t>Video {</w:t>
             </w:r>
             <w:r>
               <w:rPr>
@@ -20167,6 +20326,7 @@
     <w:p>
       <w:pPr>
         <w:numPr>
+          <w:ilvl w:val="0"/>
           <w:numId w:val="0"/>
         </w:numPr>
         <w:ind w:leftChars="0"/>
@@ -20191,7 +20351,9 @@
         </w:tblBorders>
         <w:tblLayout w:type="fixed"/>
         <w:tblCellMar>
+          <w:top w:w="0" w:type="dxa"/>
           <w:left w:w="108" w:type="dxa"/>
+          <w:bottom w:w="0" w:type="dxa"/>
           <w:right w:w="108" w:type="dxa"/>
         </w:tblCellMar>
       </w:tblPr>
@@ -20210,7 +20372,9 @@
           </w:tblBorders>
           <w:tblLayout w:type="fixed"/>
           <w:tblCellMar>
+            <w:top w:w="0" w:type="dxa"/>
             <w:left w:w="108" w:type="dxa"/>
+            <w:bottom w:w="0" w:type="dxa"/>
             <w:right w:w="108" w:type="dxa"/>
           </w:tblCellMar>
         </w:tblPrEx>
@@ -20241,37 +20405,17 @@
                 <w:szCs w:val="18"/>
                 <w:shd w:val="clear" w:fill="FFFFFF"/>
               </w:rPr>
-              <w:t xml:space="preserve">public abstract class </w:t>
-            </w:r>
-            <w:r>
-              <w:rPr>
-                <w:rFonts w:hint="eastAsia" w:ascii="宋体" w:hAnsi="宋体" w:eastAsia="宋体" w:cs="宋体"/>
-                <w:color w:val="000000"/>
-                <w:sz w:val="18"/>
-                <w:szCs w:val="18"/>
-                <w:shd w:val="clear" w:fill="FFFFFF"/>
-              </w:rPr>
-              <w:t>Video {</w:t>
-            </w:r>
-            <w:r>
-              <w:rPr>
-                <w:rFonts w:hint="eastAsia" w:ascii="宋体" w:hAnsi="宋体" w:eastAsia="宋体" w:cs="宋体"/>
-                <w:color w:val="000000"/>
-                <w:sz w:val="18"/>
-                <w:szCs w:val="18"/>
-                <w:shd w:val="clear" w:fill="FFFFFF"/>
-              </w:rPr>
-              <w:br w:type="textWrapping"/>
-            </w:r>
-            <w:r>
-              <w:rPr>
-                <w:rFonts w:hint="eastAsia" w:ascii="宋体" w:hAnsi="宋体" w:eastAsia="宋体" w:cs="宋体"/>
-                <w:color w:val="000000"/>
-                <w:sz w:val="18"/>
-                <w:szCs w:val="18"/>
-                <w:shd w:val="clear" w:fill="FFFFFF"/>
-              </w:rPr>
-              <w:t xml:space="preserve">    </w:t>
+              <w:t xml:space="preserve">public class </w:t>
+            </w:r>
+            <w:r>
+              <w:rPr>
+                <w:rFonts w:hint="eastAsia" w:ascii="宋体" w:hAnsi="宋体" w:eastAsia="宋体" w:cs="宋体"/>
+                <w:color w:val="000000"/>
+                <w:sz w:val="18"/>
+                <w:szCs w:val="18"/>
+                <w:shd w:val="clear" w:fill="FFFFFF"/>
+              </w:rPr>
+              <w:t xml:space="preserve">JavaCourseFactory </w:t>
             </w:r>
             <w:r>
               <w:rPr>
@@ -20282,17 +20426,231 @@
                 <w:szCs w:val="18"/>
                 <w:shd w:val="clear" w:fill="FFFFFF"/>
               </w:rPr>
-              <w:t xml:space="preserve">public abstract void </w:t>
-            </w:r>
-            <w:r>
-              <w:rPr>
-                <w:rFonts w:hint="eastAsia" w:ascii="宋体" w:hAnsi="宋体" w:eastAsia="宋体" w:cs="宋体"/>
-                <w:color w:val="000000"/>
-                <w:sz w:val="18"/>
-                <w:szCs w:val="18"/>
-                <w:shd w:val="clear" w:fill="FFFFFF"/>
-              </w:rPr>
-              <w:t>produce();</w:t>
+              <w:t xml:space="preserve">implements </w:t>
+            </w:r>
+            <w:r>
+              <w:rPr>
+                <w:rFonts w:hint="eastAsia" w:ascii="宋体" w:hAnsi="宋体" w:eastAsia="宋体" w:cs="宋体"/>
+                <w:color w:val="000000"/>
+                <w:sz w:val="18"/>
+                <w:szCs w:val="18"/>
+                <w:shd w:val="clear" w:fill="FFFFFF"/>
+              </w:rPr>
+              <w:t>CourseFactory {</w:t>
+            </w:r>
+            <w:r>
+              <w:rPr>
+                <w:rFonts w:hint="eastAsia" w:ascii="宋体" w:hAnsi="宋体" w:eastAsia="宋体" w:cs="宋体"/>
+                <w:color w:val="000000"/>
+                <w:sz w:val="18"/>
+                <w:szCs w:val="18"/>
+                <w:shd w:val="clear" w:fill="FFFFFF"/>
+              </w:rPr>
+              <w:br w:type="textWrapping"/>
+            </w:r>
+            <w:r>
+              <w:rPr>
+                <w:rFonts w:hint="eastAsia" w:ascii="宋体" w:hAnsi="宋体" w:eastAsia="宋体" w:cs="宋体"/>
+                <w:color w:val="000000"/>
+                <w:sz w:val="18"/>
+                <w:szCs w:val="18"/>
+                <w:shd w:val="clear" w:fill="FFFFFF"/>
+              </w:rPr>
+              <w:t xml:space="preserve">    </w:t>
+            </w:r>
+            <w:r>
+              <w:rPr>
+                <w:rFonts w:hint="eastAsia" w:ascii="宋体" w:hAnsi="宋体" w:eastAsia="宋体" w:cs="宋体"/>
+                <w:b/>
+                <w:color w:val="000080"/>
+                <w:sz w:val="18"/>
+                <w:szCs w:val="18"/>
+                <w:shd w:val="clear" w:fill="FFFFFF"/>
+              </w:rPr>
+              <w:t xml:space="preserve">public </w:t>
+            </w:r>
+            <w:r>
+              <w:rPr>
+                <w:rFonts w:hint="eastAsia" w:ascii="宋体" w:hAnsi="宋体" w:eastAsia="宋体" w:cs="宋体"/>
+                <w:color w:val="000000"/>
+                <w:sz w:val="18"/>
+                <w:szCs w:val="18"/>
+                <w:shd w:val="clear" w:fill="FFFFFF"/>
+              </w:rPr>
+              <w:t>Video getVideio() {</w:t>
+            </w:r>
+            <w:r>
+              <w:rPr>
+                <w:rFonts w:hint="eastAsia" w:ascii="宋体" w:hAnsi="宋体" w:eastAsia="宋体" w:cs="宋体"/>
+                <w:color w:val="000000"/>
+                <w:sz w:val="18"/>
+                <w:szCs w:val="18"/>
+                <w:shd w:val="clear" w:fill="FFFFFF"/>
+              </w:rPr>
+              <w:br w:type="textWrapping"/>
+            </w:r>
+            <w:r>
+              <w:rPr>
+                <w:rFonts w:hint="eastAsia" w:ascii="宋体" w:hAnsi="宋体" w:eastAsia="宋体" w:cs="宋体"/>
+                <w:color w:val="000000"/>
+                <w:sz w:val="18"/>
+                <w:szCs w:val="18"/>
+                <w:shd w:val="clear" w:fill="FFFFFF"/>
+              </w:rPr>
+              <w:t xml:space="preserve">        </w:t>
+            </w:r>
+            <w:r>
+              <w:rPr>
+                <w:rFonts w:hint="eastAsia" w:ascii="宋体" w:hAnsi="宋体" w:eastAsia="宋体" w:cs="宋体"/>
+                <w:b/>
+                <w:color w:val="000080"/>
+                <w:sz w:val="18"/>
+                <w:szCs w:val="18"/>
+                <w:shd w:val="clear" w:fill="FFFFFF"/>
+              </w:rPr>
+              <w:t xml:space="preserve">return new </w:t>
+            </w:r>
+            <w:r>
+              <w:rPr>
+                <w:rFonts w:hint="eastAsia" w:ascii="宋体" w:hAnsi="宋体" w:eastAsia="宋体" w:cs="宋体"/>
+                <w:color w:val="000000"/>
+                <w:sz w:val="18"/>
+                <w:szCs w:val="18"/>
+                <w:shd w:val="clear" w:fill="FFFFFF"/>
+              </w:rPr>
+              <w:t>JavaVideo();</w:t>
+            </w:r>
+            <w:r>
+              <w:rPr>
+                <w:rFonts w:hint="eastAsia" w:ascii="宋体" w:hAnsi="宋体" w:eastAsia="宋体" w:cs="宋体"/>
+                <w:color w:val="000000"/>
+                <w:sz w:val="18"/>
+                <w:szCs w:val="18"/>
+                <w:shd w:val="clear" w:fill="FFFFFF"/>
+              </w:rPr>
+              <w:br w:type="textWrapping"/>
+            </w:r>
+            <w:r>
+              <w:rPr>
+                <w:rFonts w:hint="eastAsia" w:ascii="宋体" w:hAnsi="宋体" w:eastAsia="宋体" w:cs="宋体"/>
+                <w:color w:val="000000"/>
+                <w:sz w:val="18"/>
+                <w:szCs w:val="18"/>
+                <w:shd w:val="clear" w:fill="FFFFFF"/>
+              </w:rPr>
+              <w:t xml:space="preserve">    }</w:t>
+            </w:r>
+            <w:r>
+              <w:rPr>
+                <w:rFonts w:hint="eastAsia" w:ascii="宋体" w:hAnsi="宋体" w:eastAsia="宋体" w:cs="宋体"/>
+                <w:color w:val="000000"/>
+                <w:sz w:val="18"/>
+                <w:szCs w:val="18"/>
+                <w:shd w:val="clear" w:fill="FFFFFF"/>
+              </w:rPr>
+              <w:br w:type="textWrapping"/>
+            </w:r>
+            <w:r>
+              <w:rPr>
+                <w:rFonts w:hint="eastAsia" w:ascii="宋体" w:hAnsi="宋体" w:eastAsia="宋体" w:cs="宋体"/>
+                <w:color w:val="000000"/>
+                <w:sz w:val="18"/>
+                <w:szCs w:val="18"/>
+                <w:shd w:val="clear" w:fill="FFFFFF"/>
+              </w:rPr>
+              <w:br w:type="textWrapping"/>
+            </w:r>
+            <w:r>
+              <w:rPr>
+                <w:rFonts w:hint="eastAsia" w:ascii="宋体" w:hAnsi="宋体" w:eastAsia="宋体" w:cs="宋体"/>
+                <w:color w:val="000000"/>
+                <w:sz w:val="18"/>
+                <w:szCs w:val="18"/>
+                <w:shd w:val="clear" w:fill="FFFFFF"/>
+              </w:rPr>
+              <w:t xml:space="preserve">    </w:t>
+            </w:r>
+            <w:r>
+              <w:rPr>
+                <w:rFonts w:hint="eastAsia" w:ascii="宋体" w:hAnsi="宋体" w:eastAsia="宋体" w:cs="宋体"/>
+                <w:b/>
+                <w:color w:val="000080"/>
+                <w:sz w:val="18"/>
+                <w:szCs w:val="18"/>
+                <w:shd w:val="clear" w:fill="FFFFFF"/>
+              </w:rPr>
+              <w:t xml:space="preserve">public </w:t>
+            </w:r>
+            <w:r>
+              <w:rPr>
+                <w:rFonts w:hint="eastAsia" w:ascii="宋体" w:hAnsi="宋体" w:eastAsia="宋体" w:cs="宋体"/>
+                <w:color w:val="000000"/>
+                <w:sz w:val="18"/>
+                <w:szCs w:val="18"/>
+                <w:shd w:val="clear" w:fill="FFFFFF"/>
+              </w:rPr>
+              <w:t>Article getArticl() {</w:t>
+            </w:r>
+            <w:r>
+              <w:rPr>
+                <w:rFonts w:hint="eastAsia" w:ascii="宋体" w:hAnsi="宋体" w:eastAsia="宋体" w:cs="宋体"/>
+                <w:color w:val="000000"/>
+                <w:sz w:val="18"/>
+                <w:szCs w:val="18"/>
+                <w:shd w:val="clear" w:fill="FFFFFF"/>
+              </w:rPr>
+              <w:br w:type="textWrapping"/>
+            </w:r>
+            <w:r>
+              <w:rPr>
+                <w:rFonts w:hint="eastAsia" w:ascii="宋体" w:hAnsi="宋体" w:eastAsia="宋体" w:cs="宋体"/>
+                <w:color w:val="000000"/>
+                <w:sz w:val="18"/>
+                <w:szCs w:val="18"/>
+                <w:shd w:val="clear" w:fill="FFFFFF"/>
+              </w:rPr>
+              <w:t xml:space="preserve">        </w:t>
+            </w:r>
+            <w:r>
+              <w:rPr>
+                <w:rFonts w:hint="eastAsia" w:ascii="宋体" w:hAnsi="宋体" w:eastAsia="宋体" w:cs="宋体"/>
+                <w:b/>
+                <w:color w:val="000080"/>
+                <w:sz w:val="18"/>
+                <w:szCs w:val="18"/>
+                <w:shd w:val="clear" w:fill="FFFFFF"/>
+              </w:rPr>
+              <w:t xml:space="preserve">return new </w:t>
+            </w:r>
+            <w:r>
+              <w:rPr>
+                <w:rFonts w:hint="eastAsia" w:ascii="宋体" w:hAnsi="宋体" w:eastAsia="宋体" w:cs="宋体"/>
+                <w:color w:val="000000"/>
+                <w:sz w:val="18"/>
+                <w:szCs w:val="18"/>
+                <w:shd w:val="clear" w:fill="FFFFFF"/>
+              </w:rPr>
+              <w:t>JavaArticle();</w:t>
+            </w:r>
+            <w:r>
+              <w:rPr>
+                <w:rFonts w:hint="eastAsia" w:ascii="宋体" w:hAnsi="宋体" w:eastAsia="宋体" w:cs="宋体"/>
+                <w:color w:val="000000"/>
+                <w:sz w:val="18"/>
+                <w:szCs w:val="18"/>
+                <w:shd w:val="clear" w:fill="FFFFFF"/>
+              </w:rPr>
+              <w:br w:type="textWrapping"/>
+            </w:r>
+            <w:r>
+              <w:rPr>
+                <w:rFonts w:hint="eastAsia" w:ascii="宋体" w:hAnsi="宋体" w:eastAsia="宋体" w:cs="宋体"/>
+                <w:color w:val="000000"/>
+                <w:sz w:val="18"/>
+                <w:szCs w:val="18"/>
+                <w:shd w:val="clear" w:fill="FFFFFF"/>
+              </w:rPr>
+              <w:t xml:space="preserve">    }</w:t>
             </w:r>
             <w:r>
               <w:rPr>
@@ -20321,6 +20679,7 @@
     <w:p>
       <w:pPr>
         <w:numPr>
+          <w:ilvl w:val="0"/>
           <w:numId w:val="0"/>
         </w:numPr>
         <w:ind w:leftChars="0"/>
@@ -20345,7 +20704,9 @@
         </w:tblBorders>
         <w:tblLayout w:type="fixed"/>
         <w:tblCellMar>
+          <w:top w:w="0" w:type="dxa"/>
           <w:left w:w="108" w:type="dxa"/>
+          <w:bottom w:w="0" w:type="dxa"/>
           <w:right w:w="108" w:type="dxa"/>
         </w:tblCellMar>
       </w:tblPr>
@@ -20364,7 +20725,9 @@
           </w:tblBorders>
           <w:tblLayout w:type="fixed"/>
           <w:tblCellMar>
+            <w:top w:w="0" w:type="dxa"/>
             <w:left w:w="108" w:type="dxa"/>
+            <w:bottom w:w="0" w:type="dxa"/>
             <w:right w:w="108" w:type="dxa"/>
           </w:tblCellMar>
         </w:tblPrEx>
@@ -20405,7 +20768,7 @@
                 <w:szCs w:val="18"/>
                 <w:shd w:val="clear" w:fill="FFFFFF"/>
               </w:rPr>
-              <w:t xml:space="preserve">JavaCourseFactory </w:t>
+              <w:t xml:space="preserve">PythonCourseFactory </w:t>
             </w:r>
             <w:r>
               <w:rPr>
@@ -20508,7 +20871,7 @@
                 <w:szCs w:val="18"/>
                 <w:shd w:val="clear" w:fill="FFFFFF"/>
               </w:rPr>
-              <w:t>JavaVideo();</w:t>
+              <w:t>PythonVideo();</w:t>
             </w:r>
             <w:r>
               <w:rPr>
@@ -20620,7 +20983,7 @@
                 <w:szCs w:val="18"/>
                 <w:shd w:val="clear" w:fill="FFFFFF"/>
               </w:rPr>
-              <w:t>JavaArticle();</w:t>
+              <w:t>PythonArticle();</w:t>
             </w:r>
             <w:r>
               <w:rPr>
@@ -20669,6 +21032,7 @@
     <w:p>
       <w:pPr>
         <w:numPr>
+          <w:ilvl w:val="0"/>
           <w:numId w:val="0"/>
         </w:numPr>
         <w:ind w:leftChars="0"/>
@@ -20693,7 +21057,9 @@
         </w:tblBorders>
         <w:tblLayout w:type="fixed"/>
         <w:tblCellMar>
+          <w:top w:w="0" w:type="dxa"/>
           <w:left w:w="108" w:type="dxa"/>
+          <w:bottom w:w="0" w:type="dxa"/>
           <w:right w:w="108" w:type="dxa"/>
         </w:tblCellMar>
       </w:tblPr>
@@ -20712,7 +21078,9 @@
           </w:tblBorders>
           <w:tblLayout w:type="fixed"/>
           <w:tblCellMar>
+            <w:top w:w="0" w:type="dxa"/>
             <w:left w:w="108" w:type="dxa"/>
+            <w:bottom w:w="0" w:type="dxa"/>
             <w:right w:w="108" w:type="dxa"/>
           </w:tblCellMar>
         </w:tblPrEx>
@@ -20753,7 +21121,7 @@
                 <w:szCs w:val="18"/>
                 <w:shd w:val="clear" w:fill="FFFFFF"/>
               </w:rPr>
-              <w:t xml:space="preserve">PythonCourseFactory </w:t>
+              <w:t xml:space="preserve">JavaArticle </w:t>
             </w:r>
             <w:r>
               <w:rPr>
@@ -20764,32 +21132,62 @@
                 <w:szCs w:val="18"/>
                 <w:shd w:val="clear" w:fill="FFFFFF"/>
               </w:rPr>
-              <w:t xml:space="preserve">implements </w:t>
-            </w:r>
-            <w:r>
-              <w:rPr>
-                <w:rFonts w:hint="eastAsia" w:ascii="宋体" w:hAnsi="宋体" w:eastAsia="宋体" w:cs="宋体"/>
-                <w:color w:val="000000"/>
-                <w:sz w:val="18"/>
-                <w:szCs w:val="18"/>
-                <w:shd w:val="clear" w:fill="FFFFFF"/>
-              </w:rPr>
-              <w:t>CourseFactory {</w:t>
-            </w:r>
-            <w:r>
-              <w:rPr>
-                <w:rFonts w:hint="eastAsia" w:ascii="宋体" w:hAnsi="宋体" w:eastAsia="宋体" w:cs="宋体"/>
-                <w:color w:val="000000"/>
-                <w:sz w:val="18"/>
-                <w:szCs w:val="18"/>
-                <w:shd w:val="clear" w:fill="FFFFFF"/>
-              </w:rPr>
-              <w:br w:type="textWrapping"/>
-            </w:r>
-            <w:r>
-              <w:rPr>
-                <w:rFonts w:hint="eastAsia" w:ascii="宋体" w:hAnsi="宋体" w:eastAsia="宋体" w:cs="宋体"/>
-                <w:color w:val="000000"/>
+              <w:t xml:space="preserve">extends </w:t>
+            </w:r>
+            <w:r>
+              <w:rPr>
+                <w:rFonts w:hint="eastAsia" w:ascii="宋体" w:hAnsi="宋体" w:eastAsia="宋体" w:cs="宋体"/>
+                <w:color w:val="000000"/>
+                <w:sz w:val="18"/>
+                <w:szCs w:val="18"/>
+                <w:shd w:val="clear" w:fill="FFFFFF"/>
+              </w:rPr>
+              <w:t>Article {</w:t>
+            </w:r>
+            <w:r>
+              <w:rPr>
+                <w:rFonts w:hint="eastAsia" w:ascii="宋体" w:hAnsi="宋体" w:eastAsia="宋体" w:cs="宋体"/>
+                <w:color w:val="000000"/>
+                <w:sz w:val="18"/>
+                <w:szCs w:val="18"/>
+                <w:shd w:val="clear" w:fill="FFFFFF"/>
+              </w:rPr>
+              <w:br w:type="textWrapping"/>
+            </w:r>
+            <w:r>
+              <w:rPr>
+                <w:rFonts w:hint="eastAsia" w:ascii="宋体" w:hAnsi="宋体" w:eastAsia="宋体" w:cs="宋体"/>
+                <w:color w:val="000000"/>
+                <w:sz w:val="18"/>
+                <w:szCs w:val="18"/>
+                <w:shd w:val="clear" w:fill="FFFFFF"/>
+              </w:rPr>
+              <w:t xml:space="preserve">    </w:t>
+            </w:r>
+            <w:r>
+              <w:rPr>
+                <w:rFonts w:hint="eastAsia" w:ascii="宋体" w:hAnsi="宋体" w:eastAsia="宋体" w:cs="宋体"/>
+                <w:color w:val="808000"/>
+                <w:sz w:val="18"/>
+                <w:szCs w:val="18"/>
+                <w:shd w:val="clear" w:fill="FFFFFF"/>
+              </w:rPr>
+              <w:t>@Override</w:t>
+            </w:r>
+            <w:r>
+              <w:rPr>
+                <w:rFonts w:hint="eastAsia" w:ascii="宋体" w:hAnsi="宋体" w:eastAsia="宋体" w:cs="宋体"/>
+                <w:color w:val="808000"/>
+                <w:sz w:val="18"/>
+                <w:szCs w:val="18"/>
+                <w:shd w:val="clear" w:fill="FFFFFF"/>
+              </w:rPr>
+              <w:br w:type="textWrapping"/>
+            </w:r>
+            <w:r>
+              <w:rPr>
+                <w:rFonts w:hint="eastAsia" w:ascii="宋体" w:hAnsi="宋体" w:eastAsia="宋体" w:cs="宋体"/>
+                <w:color w:val="808000"/>
                 <w:sz w:val="18"/>
                 <w:szCs w:val="18"/>
                 <w:shd w:val="clear" w:fill="FFFFFF"/>
@@ -20805,170 +21203,80 @@
                 <w:szCs w:val="18"/>
                 <w:shd w:val="clear" w:fill="FFFFFF"/>
               </w:rPr>
-              <w:t xml:space="preserve">public </w:t>
-            </w:r>
-            <w:r>
-              <w:rPr>
-                <w:rFonts w:hint="eastAsia" w:ascii="宋体" w:hAnsi="宋体" w:eastAsia="宋体" w:cs="宋体"/>
-                <w:color w:val="000000"/>
-                <w:sz w:val="18"/>
-                <w:szCs w:val="18"/>
-                <w:shd w:val="clear" w:fill="FFFFFF"/>
-              </w:rPr>
-              <w:t>Video getVideio() {</w:t>
-            </w:r>
-            <w:r>
-              <w:rPr>
-                <w:rFonts w:hint="eastAsia" w:ascii="宋体" w:hAnsi="宋体" w:eastAsia="宋体" w:cs="宋体"/>
-                <w:color w:val="000000"/>
-                <w:sz w:val="18"/>
-                <w:szCs w:val="18"/>
-                <w:shd w:val="clear" w:fill="FFFFFF"/>
-              </w:rPr>
-              <w:br w:type="textWrapping"/>
-            </w:r>
-            <w:r>
-              <w:rPr>
-                <w:rFonts w:hint="eastAsia" w:ascii="宋体" w:hAnsi="宋体" w:eastAsia="宋体" w:cs="宋体"/>
-                <w:color w:val="000000"/>
-                <w:sz w:val="18"/>
-                <w:szCs w:val="18"/>
-                <w:shd w:val="clear" w:fill="FFFFFF"/>
-              </w:rPr>
-              <w:t xml:space="preserve">        </w:t>
+              <w:t xml:space="preserve">public void </w:t>
+            </w:r>
+            <w:r>
+              <w:rPr>
+                <w:rFonts w:hint="eastAsia" w:ascii="宋体" w:hAnsi="宋体" w:eastAsia="宋体" w:cs="宋体"/>
+                <w:color w:val="000000"/>
+                <w:sz w:val="18"/>
+                <w:szCs w:val="18"/>
+                <w:shd w:val="clear" w:fill="FFFFFF"/>
+              </w:rPr>
+              <w:t>produce() {</w:t>
+            </w:r>
+            <w:r>
+              <w:rPr>
+                <w:rFonts w:hint="eastAsia" w:ascii="宋体" w:hAnsi="宋体" w:eastAsia="宋体" w:cs="宋体"/>
+                <w:color w:val="000000"/>
+                <w:sz w:val="18"/>
+                <w:szCs w:val="18"/>
+                <w:shd w:val="clear" w:fill="FFFFFF"/>
+              </w:rPr>
+              <w:br w:type="textWrapping"/>
+            </w:r>
+            <w:r>
+              <w:rPr>
+                <w:rFonts w:hint="eastAsia" w:ascii="宋体" w:hAnsi="宋体" w:eastAsia="宋体" w:cs="宋体"/>
+                <w:color w:val="000000"/>
+                <w:sz w:val="18"/>
+                <w:szCs w:val="18"/>
+                <w:shd w:val="clear" w:fill="FFFFFF"/>
+              </w:rPr>
+              <w:t xml:space="preserve">        System.</w:t>
             </w:r>
             <w:r>
               <w:rPr>
                 <w:rFonts w:hint="eastAsia" w:ascii="宋体" w:hAnsi="宋体" w:eastAsia="宋体" w:cs="宋体"/>
                 <w:b/>
-                <w:color w:val="000080"/>
-                <w:sz w:val="18"/>
-                <w:szCs w:val="18"/>
-                <w:shd w:val="clear" w:fill="FFFFFF"/>
-              </w:rPr>
-              <w:t xml:space="preserve">return new </w:t>
-            </w:r>
-            <w:r>
-              <w:rPr>
-                <w:rFonts w:hint="eastAsia" w:ascii="宋体" w:hAnsi="宋体" w:eastAsia="宋体" w:cs="宋体"/>
-                <w:color w:val="000000"/>
-                <w:sz w:val="18"/>
-                <w:szCs w:val="18"/>
-                <w:shd w:val="clear" w:fill="FFFFFF"/>
-              </w:rPr>
-              <w:t>PythonVideo();</w:t>
-            </w:r>
-            <w:r>
-              <w:rPr>
-                <w:rFonts w:hint="eastAsia" w:ascii="宋体" w:hAnsi="宋体" w:eastAsia="宋体" w:cs="宋体"/>
-                <w:color w:val="000000"/>
-                <w:sz w:val="18"/>
-                <w:szCs w:val="18"/>
-                <w:shd w:val="clear" w:fill="FFFFFF"/>
-              </w:rPr>
-              <w:br w:type="textWrapping"/>
-            </w:r>
-            <w:r>
-              <w:rPr>
-                <w:rFonts w:hint="eastAsia" w:ascii="宋体" w:hAnsi="宋体" w:eastAsia="宋体" w:cs="宋体"/>
-                <w:color w:val="000000"/>
-                <w:sz w:val="18"/>
-                <w:szCs w:val="18"/>
-                <w:shd w:val="clear" w:fill="FFFFFF"/>
-              </w:rPr>
-              <w:t xml:space="preserve">    }</w:t>
-            </w:r>
-            <w:r>
-              <w:rPr>
-                <w:rFonts w:hint="eastAsia" w:ascii="宋体" w:hAnsi="宋体" w:eastAsia="宋体" w:cs="宋体"/>
-                <w:color w:val="000000"/>
-                <w:sz w:val="18"/>
-                <w:szCs w:val="18"/>
-                <w:shd w:val="clear" w:fill="FFFFFF"/>
-              </w:rPr>
-              <w:br w:type="textWrapping"/>
-            </w:r>
-            <w:r>
-              <w:rPr>
-                <w:rFonts w:hint="eastAsia" w:ascii="宋体" w:hAnsi="宋体" w:eastAsia="宋体" w:cs="宋体"/>
-                <w:color w:val="000000"/>
-                <w:sz w:val="18"/>
-                <w:szCs w:val="18"/>
-                <w:shd w:val="clear" w:fill="FFFFFF"/>
-              </w:rPr>
-              <w:br w:type="textWrapping"/>
-            </w:r>
-            <w:r>
-              <w:rPr>
-                <w:rFonts w:hint="eastAsia" w:ascii="宋体" w:hAnsi="宋体" w:eastAsia="宋体" w:cs="宋体"/>
-                <w:color w:val="000000"/>
-                <w:sz w:val="18"/>
-                <w:szCs w:val="18"/>
-                <w:shd w:val="clear" w:fill="FFFFFF"/>
-              </w:rPr>
-              <w:t xml:space="preserve">    </w:t>
+                <w:i/>
+                <w:color w:val="660E7A"/>
+                <w:sz w:val="18"/>
+                <w:szCs w:val="18"/>
+                <w:shd w:val="clear" w:fill="FFFFFF"/>
+              </w:rPr>
+              <w:t>out</w:t>
+            </w:r>
+            <w:r>
+              <w:rPr>
+                <w:rFonts w:hint="eastAsia" w:ascii="宋体" w:hAnsi="宋体" w:eastAsia="宋体" w:cs="宋体"/>
+                <w:color w:val="000000"/>
+                <w:sz w:val="18"/>
+                <w:szCs w:val="18"/>
+                <w:shd w:val="clear" w:fill="FFFFFF"/>
+              </w:rPr>
+              <w:t>.println(</w:t>
             </w:r>
             <w:r>
               <w:rPr>
                 <w:rFonts w:hint="eastAsia" w:ascii="宋体" w:hAnsi="宋体" w:eastAsia="宋体" w:cs="宋体"/>
                 <w:b/>
-                <w:color w:val="000080"/>
-                <w:sz w:val="18"/>
-                <w:szCs w:val="18"/>
-                <w:shd w:val="clear" w:fill="FFFFFF"/>
-              </w:rPr>
-              <w:t xml:space="preserve">public </w:t>
-            </w:r>
-            <w:r>
-              <w:rPr>
-                <w:rFonts w:hint="eastAsia" w:ascii="宋体" w:hAnsi="宋体" w:eastAsia="宋体" w:cs="宋体"/>
-                <w:color w:val="000000"/>
-                <w:sz w:val="18"/>
-                <w:szCs w:val="18"/>
-                <w:shd w:val="clear" w:fill="FFFFFF"/>
-              </w:rPr>
-              <w:t>Article getArticl() {</w:t>
-            </w:r>
-            <w:r>
-              <w:rPr>
-                <w:rFonts w:hint="eastAsia" w:ascii="宋体" w:hAnsi="宋体" w:eastAsia="宋体" w:cs="宋体"/>
-                <w:color w:val="000000"/>
-                <w:sz w:val="18"/>
-                <w:szCs w:val="18"/>
-                <w:shd w:val="clear" w:fill="FFFFFF"/>
-              </w:rPr>
-              <w:br w:type="textWrapping"/>
-            </w:r>
-            <w:r>
-              <w:rPr>
-                <w:rFonts w:hint="eastAsia" w:ascii="宋体" w:hAnsi="宋体" w:eastAsia="宋体" w:cs="宋体"/>
-                <w:color w:val="000000"/>
-                <w:sz w:val="18"/>
-                <w:szCs w:val="18"/>
-                <w:shd w:val="clear" w:fill="FFFFFF"/>
-              </w:rPr>
-              <w:t xml:space="preserve">        </w:t>
-            </w:r>
-            <w:r>
-              <w:rPr>
-                <w:rFonts w:hint="eastAsia" w:ascii="宋体" w:hAnsi="宋体" w:eastAsia="宋体" w:cs="宋体"/>
-                <w:b/>
-                <w:color w:val="000080"/>
-                <w:sz w:val="18"/>
-                <w:szCs w:val="18"/>
-                <w:shd w:val="clear" w:fill="FFFFFF"/>
-              </w:rPr>
-              <w:t xml:space="preserve">return new </w:t>
-            </w:r>
-            <w:r>
-              <w:rPr>
-                <w:rFonts w:hint="eastAsia" w:ascii="宋体" w:hAnsi="宋体" w:eastAsia="宋体" w:cs="宋体"/>
-                <w:color w:val="000000"/>
-                <w:sz w:val="18"/>
-                <w:szCs w:val="18"/>
-                <w:shd w:val="clear" w:fill="FFFFFF"/>
-              </w:rPr>
-              <w:t>PythonArticle();</w:t>
+                <w:color w:val="008000"/>
+                <w:sz w:val="18"/>
+                <w:szCs w:val="18"/>
+                <w:shd w:val="clear" w:fill="FFFFFF"/>
+              </w:rPr>
+              <w:t>"Java文章"</w:t>
+            </w:r>
+            <w:r>
+              <w:rPr>
+                <w:rFonts w:hint="eastAsia" w:ascii="宋体" w:hAnsi="宋体" w:eastAsia="宋体" w:cs="宋体"/>
+                <w:color w:val="000000"/>
+                <w:sz w:val="18"/>
+                <w:szCs w:val="18"/>
+                <w:shd w:val="clear" w:fill="FFFFFF"/>
+              </w:rPr>
+              <w:t>);</w:t>
             </w:r>
             <w:r>
               <w:rPr>
@@ -21017,6 +21325,7 @@
     <w:p>
       <w:pPr>
         <w:numPr>
+          <w:ilvl w:val="0"/>
           <w:numId w:val="0"/>
         </w:numPr>
         <w:ind w:leftChars="0"/>
@@ -21041,7 +21350,9 @@
         </w:tblBorders>
         <w:tblLayout w:type="fixed"/>
         <w:tblCellMar>
+          <w:top w:w="0" w:type="dxa"/>
           <w:left w:w="108" w:type="dxa"/>
+          <w:bottom w:w="0" w:type="dxa"/>
           <w:right w:w="108" w:type="dxa"/>
         </w:tblCellMar>
       </w:tblPr>
@@ -21060,7 +21371,9 @@
           </w:tblBorders>
           <w:tblLayout w:type="fixed"/>
           <w:tblCellMar>
+            <w:top w:w="0" w:type="dxa"/>
             <w:left w:w="108" w:type="dxa"/>
+            <w:bottom w:w="0" w:type="dxa"/>
             <w:right w:w="108" w:type="dxa"/>
           </w:tblCellMar>
         </w:tblPrEx>
@@ -21101,7 +21414,7 @@
                 <w:szCs w:val="18"/>
                 <w:shd w:val="clear" w:fill="FFFFFF"/>
               </w:rPr>
-              <w:t xml:space="preserve">JavaArticle </w:t>
+              <w:t xml:space="preserve">JavaVideo </w:t>
             </w:r>
             <w:r>
               <w:rPr>
@@ -21122,7 +21435,7 @@
                 <w:szCs w:val="18"/>
                 <w:shd w:val="clear" w:fill="FFFFFF"/>
               </w:rPr>
-              <w:t>Article {</w:t>
+              <w:t>Video {</w:t>
             </w:r>
             <w:r>
               <w:rPr>
@@ -21246,7 +21559,7 @@
                 <w:szCs w:val="18"/>
                 <w:shd w:val="clear" w:fill="FFFFFF"/>
               </w:rPr>
-              <w:t>"Java文章"</w:t>
+              <w:t>"录制Java课程视频"</w:t>
             </w:r>
             <w:r>
               <w:rPr>
@@ -21305,6 +21618,7 @@
     <w:p>
       <w:pPr>
         <w:numPr>
+          <w:ilvl w:val="0"/>
           <w:numId w:val="0"/>
         </w:numPr>
         <w:ind w:leftChars="0"/>
@@ -21329,7 +21643,9 @@
         </w:tblBorders>
         <w:tblLayout w:type="fixed"/>
         <w:tblCellMar>
+          <w:top w:w="0" w:type="dxa"/>
           <w:left w:w="108" w:type="dxa"/>
+          <w:bottom w:w="0" w:type="dxa"/>
           <w:right w:w="108" w:type="dxa"/>
         </w:tblCellMar>
       </w:tblPr>
@@ -21348,7 +21664,9 @@
           </w:tblBorders>
           <w:tblLayout w:type="fixed"/>
           <w:tblCellMar>
+            <w:top w:w="0" w:type="dxa"/>
             <w:left w:w="108" w:type="dxa"/>
+            <w:bottom w:w="0" w:type="dxa"/>
             <w:right w:w="108" w:type="dxa"/>
           </w:tblCellMar>
         </w:tblPrEx>
@@ -21389,7 +21707,7 @@
                 <w:szCs w:val="18"/>
                 <w:shd w:val="clear" w:fill="FFFFFF"/>
               </w:rPr>
-              <w:t xml:space="preserve">JavaVideo </w:t>
+              <w:t xml:space="preserve">PythonVideo </w:t>
             </w:r>
             <w:r>
               <w:rPr>
@@ -21534,7 +21852,7 @@
                 <w:szCs w:val="18"/>
                 <w:shd w:val="clear" w:fill="FFFFFF"/>
               </w:rPr>
-              <w:t>"录制Java课程视频"</w:t>
+              <w:t>"录制Python课程视频"</w:t>
             </w:r>
             <w:r>
               <w:rPr>
@@ -21593,6 +21911,7 @@
     <w:p>
       <w:pPr>
         <w:numPr>
+          <w:ilvl w:val="0"/>
           <w:numId w:val="0"/>
         </w:numPr>
         <w:ind w:leftChars="0"/>
@@ -21617,7 +21936,9 @@
         </w:tblBorders>
         <w:tblLayout w:type="fixed"/>
         <w:tblCellMar>
+          <w:top w:w="0" w:type="dxa"/>
           <w:left w:w="108" w:type="dxa"/>
+          <w:bottom w:w="0" w:type="dxa"/>
           <w:right w:w="108" w:type="dxa"/>
         </w:tblCellMar>
       </w:tblPr>
@@ -21636,7 +21957,9 @@
           </w:tblBorders>
           <w:tblLayout w:type="fixed"/>
           <w:tblCellMar>
+            <w:top w:w="0" w:type="dxa"/>
             <w:left w:w="108" w:type="dxa"/>
+            <w:bottom w:w="0" w:type="dxa"/>
             <w:right w:w="108" w:type="dxa"/>
           </w:tblCellMar>
         </w:tblPrEx>
@@ -21677,7 +22000,7 @@
                 <w:szCs w:val="18"/>
                 <w:shd w:val="clear" w:fill="FFFFFF"/>
               </w:rPr>
-              <w:t xml:space="preserve">PythonVideo </w:t>
+              <w:t xml:space="preserve">PythonArticle </w:t>
             </w:r>
             <w:r>
               <w:rPr>
@@ -21698,7 +22021,7 @@
                 <w:szCs w:val="18"/>
                 <w:shd w:val="clear" w:fill="FFFFFF"/>
               </w:rPr>
-              <w:t>Video {</w:t>
+              <w:t>Article {</w:t>
             </w:r>
             <w:r>
               <w:rPr>
@@ -21822,7 +22145,7 @@
                 <w:szCs w:val="18"/>
                 <w:shd w:val="clear" w:fill="FFFFFF"/>
               </w:rPr>
-              <w:t>"录制Python课程视频"</w:t>
+              <w:t>"Python文章"</w:t>
             </w:r>
             <w:r>
               <w:rPr>
@@ -21881,6 +22204,7 @@
     <w:p>
       <w:pPr>
         <w:numPr>
+          <w:ilvl w:val="0"/>
           <w:numId w:val="0"/>
         </w:numPr>
         <w:ind w:leftChars="0"/>
@@ -21905,7 +22229,9 @@
         </w:tblBorders>
         <w:tblLayout w:type="fixed"/>
         <w:tblCellMar>
+          <w:top w:w="0" w:type="dxa"/>
           <w:left w:w="108" w:type="dxa"/>
+          <w:bottom w:w="0" w:type="dxa"/>
           <w:right w:w="108" w:type="dxa"/>
         </w:tblCellMar>
       </w:tblPr>
@@ -21924,7 +22250,9 @@
           </w:tblBorders>
           <w:tblLayout w:type="fixed"/>
           <w:tblCellMar>
+            <w:top w:w="0" w:type="dxa"/>
             <w:left w:w="108" w:type="dxa"/>
+            <w:bottom w:w="0" w:type="dxa"/>
             <w:right w:w="108" w:type="dxa"/>
           </w:tblCellMar>
         </w:tblPrEx>
@@ -21965,7 +22293,27 @@
                 <w:szCs w:val="18"/>
                 <w:shd w:val="clear" w:fill="FFFFFF"/>
               </w:rPr>
-              <w:t xml:space="preserve">PythonArticle </w:t>
+              <w:t>Test {</w:t>
+            </w:r>
+            <w:r>
+              <w:rPr>
+                <w:rFonts w:hint="eastAsia" w:ascii="宋体" w:hAnsi="宋体" w:eastAsia="宋体" w:cs="宋体"/>
+                <w:color w:val="000000"/>
+                <w:sz w:val="18"/>
+                <w:szCs w:val="18"/>
+                <w:shd w:val="clear" w:fill="FFFFFF"/>
+              </w:rPr>
+              <w:br w:type="textWrapping"/>
+            </w:r>
+            <w:r>
+              <w:rPr>
+                <w:rFonts w:hint="eastAsia" w:ascii="宋体" w:hAnsi="宋体" w:eastAsia="宋体" w:cs="宋体"/>
+                <w:color w:val="000000"/>
+                <w:sz w:val="18"/>
+                <w:szCs w:val="18"/>
+                <w:shd w:val="clear" w:fill="FFFFFF"/>
+              </w:rPr>
+              <w:t xml:space="preserve">    </w:t>
             </w:r>
             <w:r>
               <w:rPr>
@@ -21976,67 +22324,37 @@
                 <w:szCs w:val="18"/>
                 <w:shd w:val="clear" w:fill="FFFFFF"/>
               </w:rPr>
-              <w:t xml:space="preserve">extends </w:t>
-            </w:r>
-            <w:r>
-              <w:rPr>
-                <w:rFonts w:hint="eastAsia" w:ascii="宋体" w:hAnsi="宋体" w:eastAsia="宋体" w:cs="宋体"/>
-                <w:color w:val="000000"/>
-                <w:sz w:val="18"/>
-                <w:szCs w:val="18"/>
-                <w:shd w:val="clear" w:fill="FFFFFF"/>
-              </w:rPr>
-              <w:t>Article {</w:t>
-            </w:r>
-            <w:r>
-              <w:rPr>
-                <w:rFonts w:hint="eastAsia" w:ascii="宋体" w:hAnsi="宋体" w:eastAsia="宋体" w:cs="宋体"/>
-                <w:color w:val="000000"/>
-                <w:sz w:val="18"/>
-                <w:szCs w:val="18"/>
-                <w:shd w:val="clear" w:fill="FFFFFF"/>
-              </w:rPr>
-              <w:br w:type="textWrapping"/>
-            </w:r>
-            <w:r>
-              <w:rPr>
-                <w:rFonts w:hint="eastAsia" w:ascii="宋体" w:hAnsi="宋体" w:eastAsia="宋体" w:cs="宋体"/>
-                <w:color w:val="000000"/>
-                <w:sz w:val="18"/>
-                <w:szCs w:val="18"/>
-                <w:shd w:val="clear" w:fill="FFFFFF"/>
-              </w:rPr>
-              <w:t xml:space="preserve">    </w:t>
-            </w:r>
-            <w:r>
-              <w:rPr>
-                <w:rFonts w:hint="eastAsia" w:ascii="宋体" w:hAnsi="宋体" w:eastAsia="宋体" w:cs="宋体"/>
-                <w:color w:val="808000"/>
-                <w:sz w:val="18"/>
-                <w:szCs w:val="18"/>
-                <w:shd w:val="clear" w:fill="FFFFFF"/>
-              </w:rPr>
-              <w:t>@Override</w:t>
-            </w:r>
-            <w:r>
-              <w:rPr>
-                <w:rFonts w:hint="eastAsia" w:ascii="宋体" w:hAnsi="宋体" w:eastAsia="宋体" w:cs="宋体"/>
-                <w:color w:val="808000"/>
-                <w:sz w:val="18"/>
-                <w:szCs w:val="18"/>
-                <w:shd w:val="clear" w:fill="FFFFFF"/>
-              </w:rPr>
-              <w:br w:type="textWrapping"/>
-            </w:r>
-            <w:r>
-              <w:rPr>
-                <w:rFonts w:hint="eastAsia" w:ascii="宋体" w:hAnsi="宋体" w:eastAsia="宋体" w:cs="宋体"/>
-                <w:color w:val="808000"/>
-                <w:sz w:val="18"/>
-                <w:szCs w:val="18"/>
-                <w:shd w:val="clear" w:fill="FFFFFF"/>
-              </w:rPr>
-              <w:t xml:space="preserve">    </w:t>
+              <w:t xml:space="preserve">public static void </w:t>
+            </w:r>
+            <w:r>
+              <w:rPr>
+                <w:rFonts w:hint="eastAsia" w:ascii="宋体" w:hAnsi="宋体" w:eastAsia="宋体" w:cs="宋体"/>
+                <w:color w:val="000000"/>
+                <w:sz w:val="18"/>
+                <w:szCs w:val="18"/>
+                <w:shd w:val="clear" w:fill="FFFFFF"/>
+              </w:rPr>
+              <w:t>main(String[] args) {</w:t>
+            </w:r>
+            <w:r>
+              <w:rPr>
+                <w:rFonts w:hint="eastAsia" w:ascii="宋体" w:hAnsi="宋体" w:eastAsia="宋体" w:cs="宋体"/>
+                <w:color w:val="000000"/>
+                <w:sz w:val="18"/>
+                <w:szCs w:val="18"/>
+                <w:shd w:val="clear" w:fill="FFFFFF"/>
+              </w:rPr>
+              <w:br w:type="textWrapping"/>
+            </w:r>
+            <w:r>
+              <w:rPr>
+                <w:rFonts w:hint="eastAsia" w:ascii="宋体" w:hAnsi="宋体" w:eastAsia="宋体" w:cs="宋体"/>
+                <w:color w:val="000000"/>
+                <w:sz w:val="18"/>
+                <w:szCs w:val="18"/>
+                <w:shd w:val="clear" w:fill="FFFFFF"/>
+              </w:rPr>
+              <w:t xml:space="preserve">        CourseFactory courseFactory = </w:t>
             </w:r>
             <w:r>
               <w:rPr>
@@ -22047,80 +22365,97 @@
                 <w:szCs w:val="18"/>
                 <w:shd w:val="clear" w:fill="FFFFFF"/>
               </w:rPr>
-              <w:t xml:space="preserve">public void </w:t>
-            </w:r>
-            <w:r>
-              <w:rPr>
-                <w:rFonts w:hint="eastAsia" w:ascii="宋体" w:hAnsi="宋体" w:eastAsia="宋体" w:cs="宋体"/>
-                <w:color w:val="000000"/>
-                <w:sz w:val="18"/>
-                <w:szCs w:val="18"/>
-                <w:shd w:val="clear" w:fill="FFFFFF"/>
-              </w:rPr>
-              <w:t>produce() {</w:t>
-            </w:r>
-            <w:r>
-              <w:rPr>
-                <w:rFonts w:hint="eastAsia" w:ascii="宋体" w:hAnsi="宋体" w:eastAsia="宋体" w:cs="宋体"/>
-                <w:color w:val="000000"/>
-                <w:sz w:val="18"/>
-                <w:szCs w:val="18"/>
-                <w:shd w:val="clear" w:fill="FFFFFF"/>
-              </w:rPr>
-              <w:br w:type="textWrapping"/>
-            </w:r>
-            <w:r>
-              <w:rPr>
-                <w:rFonts w:hint="eastAsia" w:ascii="宋体" w:hAnsi="宋体" w:eastAsia="宋体" w:cs="宋体"/>
-                <w:color w:val="000000"/>
-                <w:sz w:val="18"/>
-                <w:szCs w:val="18"/>
-                <w:shd w:val="clear" w:fill="FFFFFF"/>
-              </w:rPr>
-              <w:t xml:space="preserve">        System.</w:t>
-            </w:r>
-            <w:r>
-              <w:rPr>
-                <w:rFonts w:hint="eastAsia" w:ascii="宋体" w:hAnsi="宋体" w:eastAsia="宋体" w:cs="宋体"/>
-                <w:b/>
-                <w:i/>
-                <w:color w:val="660E7A"/>
-                <w:sz w:val="18"/>
-                <w:szCs w:val="18"/>
-                <w:shd w:val="clear" w:fill="FFFFFF"/>
-              </w:rPr>
-              <w:t>out</w:t>
-            </w:r>
-            <w:r>
-              <w:rPr>
-                <w:rFonts w:hint="eastAsia" w:ascii="宋体" w:hAnsi="宋体" w:eastAsia="宋体" w:cs="宋体"/>
-                <w:color w:val="000000"/>
-                <w:sz w:val="18"/>
-                <w:szCs w:val="18"/>
-                <w:shd w:val="clear" w:fill="FFFFFF"/>
-              </w:rPr>
-              <w:t>.println(</w:t>
-            </w:r>
-            <w:r>
-              <w:rPr>
-                <w:rFonts w:hint="eastAsia" w:ascii="宋体" w:hAnsi="宋体" w:eastAsia="宋体" w:cs="宋体"/>
-                <w:b/>
-                <w:color w:val="008000"/>
-                <w:sz w:val="18"/>
-                <w:szCs w:val="18"/>
-                <w:shd w:val="clear" w:fill="FFFFFF"/>
-              </w:rPr>
-              <w:t>"Python文章"</w:t>
-            </w:r>
-            <w:r>
-              <w:rPr>
-                <w:rFonts w:hint="eastAsia" w:ascii="宋体" w:hAnsi="宋体" w:eastAsia="宋体" w:cs="宋体"/>
-                <w:color w:val="000000"/>
-                <w:sz w:val="18"/>
-                <w:szCs w:val="18"/>
-                <w:shd w:val="clear" w:fill="FFFFFF"/>
-              </w:rPr>
-              <w:t>);</w:t>
+              <w:t xml:space="preserve">new </w:t>
+            </w:r>
+            <w:r>
+              <w:rPr>
+                <w:rFonts w:hint="eastAsia" w:ascii="宋体" w:hAnsi="宋体" w:eastAsia="宋体" w:cs="宋体"/>
+                <w:color w:val="000000"/>
+                <w:sz w:val="18"/>
+                <w:szCs w:val="18"/>
+                <w:shd w:val="clear" w:fill="FFFFFF"/>
+              </w:rPr>
+              <w:t>JavaCourseFactory();</w:t>
+            </w:r>
+            <w:r>
+              <w:rPr>
+                <w:rFonts w:hint="eastAsia" w:ascii="宋体" w:hAnsi="宋体" w:eastAsia="宋体" w:cs="宋体"/>
+                <w:color w:val="000000"/>
+                <w:sz w:val="18"/>
+                <w:szCs w:val="18"/>
+                <w:shd w:val="clear" w:fill="FFFFFF"/>
+              </w:rPr>
+              <w:br w:type="textWrapping"/>
+            </w:r>
+            <w:r>
+              <w:rPr>
+                <w:rFonts w:hint="eastAsia" w:ascii="宋体" w:hAnsi="宋体" w:eastAsia="宋体" w:cs="宋体"/>
+                <w:color w:val="000000"/>
+                <w:sz w:val="18"/>
+                <w:szCs w:val="18"/>
+                <w:shd w:val="clear" w:fill="FFFFFF"/>
+              </w:rPr>
+              <w:t xml:space="preserve">        Video video = courseFactory.getVideio();</w:t>
+            </w:r>
+            <w:r>
+              <w:rPr>
+                <w:rFonts w:hint="eastAsia" w:ascii="宋体" w:hAnsi="宋体" w:eastAsia="宋体" w:cs="宋体"/>
+                <w:color w:val="000000"/>
+                <w:sz w:val="18"/>
+                <w:szCs w:val="18"/>
+                <w:shd w:val="clear" w:fill="FFFFFF"/>
+              </w:rPr>
+              <w:br w:type="textWrapping"/>
+            </w:r>
+            <w:r>
+              <w:rPr>
+                <w:rFonts w:hint="eastAsia" w:ascii="宋体" w:hAnsi="宋体" w:eastAsia="宋体" w:cs="宋体"/>
+                <w:color w:val="000000"/>
+                <w:sz w:val="18"/>
+                <w:szCs w:val="18"/>
+                <w:shd w:val="clear" w:fill="FFFFFF"/>
+              </w:rPr>
+              <w:t xml:space="preserve">        Article article = courseFactory.getArticl();</w:t>
+            </w:r>
+            <w:r>
+              <w:rPr>
+                <w:rFonts w:hint="eastAsia" w:ascii="宋体" w:hAnsi="宋体" w:eastAsia="宋体" w:cs="宋体"/>
+                <w:color w:val="000000"/>
+                <w:sz w:val="18"/>
+                <w:szCs w:val="18"/>
+                <w:shd w:val="clear" w:fill="FFFFFF"/>
+              </w:rPr>
+              <w:br w:type="textWrapping"/>
+            </w:r>
+            <w:r>
+              <w:rPr>
+                <w:rFonts w:hint="eastAsia" w:ascii="宋体" w:hAnsi="宋体" w:eastAsia="宋体" w:cs="宋体"/>
+                <w:color w:val="000000"/>
+                <w:sz w:val="18"/>
+                <w:szCs w:val="18"/>
+                <w:shd w:val="clear" w:fill="FFFFFF"/>
+              </w:rPr>
+              <w:t xml:space="preserve">        video.produce();</w:t>
+            </w:r>
+            <w:r>
+              <w:rPr>
+                <w:rFonts w:hint="eastAsia" w:ascii="宋体" w:hAnsi="宋体" w:eastAsia="宋体" w:cs="宋体"/>
+                <w:color w:val="000000"/>
+                <w:sz w:val="18"/>
+                <w:szCs w:val="18"/>
+                <w:shd w:val="clear" w:fill="FFFFFF"/>
+              </w:rPr>
+              <w:br w:type="textWrapping"/>
+            </w:r>
+            <w:r>
+              <w:rPr>
+                <w:rFonts w:hint="eastAsia" w:ascii="宋体" w:hAnsi="宋体" w:eastAsia="宋体" w:cs="宋体"/>
+                <w:color w:val="000000"/>
+                <w:sz w:val="18"/>
+                <w:szCs w:val="18"/>
+                <w:shd w:val="clear" w:fill="FFFFFF"/>
+              </w:rPr>
+              <w:t xml:space="preserve">        article.produce();</w:t>
             </w:r>
             <w:r>
               <w:rPr>
@@ -22169,6 +22504,7 @@
     <w:p>
       <w:pPr>
         <w:numPr>
+          <w:ilvl w:val="0"/>
           <w:numId w:val="0"/>
         </w:numPr>
         <w:ind w:leftChars="0"/>
@@ -22178,292 +22514,10 @@
         </w:rPr>
       </w:pPr>
     </w:p>
-    <w:tbl>
-      <w:tblPr>
-        <w:tblStyle w:val="13"/>
-        <w:tblW w:w="8522" w:type="dxa"/>
-        <w:tblInd w:w="0" w:type="dxa"/>
-        <w:tblBorders>
-          <w:top w:val="single" w:color="auto" w:sz="4" w:space="0"/>
-          <w:left w:val="single" w:color="auto" w:sz="4" w:space="0"/>
-          <w:bottom w:val="single" w:color="auto" w:sz="4" w:space="0"/>
-          <w:right w:val="single" w:color="auto" w:sz="4" w:space="0"/>
-          <w:insideH w:val="single" w:color="auto" w:sz="4" w:space="0"/>
-          <w:insideV w:val="single" w:color="auto" w:sz="4" w:space="0"/>
-        </w:tblBorders>
-        <w:tblLayout w:type="fixed"/>
-        <w:tblCellMar>
-          <w:left w:w="108" w:type="dxa"/>
-          <w:right w:w="108" w:type="dxa"/>
-        </w:tblCellMar>
-      </w:tblPr>
-      <w:tblGrid>
-        <w:gridCol w:w="8522"/>
-      </w:tblGrid>
-      <w:tr>
-        <w:tblPrEx>
-          <w:tblBorders>
-            <w:top w:val="single" w:color="auto" w:sz="4" w:space="0"/>
-            <w:left w:val="single" w:color="auto" w:sz="4" w:space="0"/>
-            <w:bottom w:val="single" w:color="auto" w:sz="4" w:space="0"/>
-            <w:right w:val="single" w:color="auto" w:sz="4" w:space="0"/>
-            <w:insideH w:val="single" w:color="auto" w:sz="4" w:space="0"/>
-            <w:insideV w:val="single" w:color="auto" w:sz="4" w:space="0"/>
-          </w:tblBorders>
-          <w:tblLayout w:type="fixed"/>
-          <w:tblCellMar>
-            <w:left w:w="108" w:type="dxa"/>
-            <w:right w:w="108" w:type="dxa"/>
-          </w:tblCellMar>
-        </w:tblPrEx>
-        <w:tc>
-          <w:tcPr>
-            <w:tcW w:w="8522" w:type="dxa"/>
-          </w:tcPr>
-          <w:p>
-            <w:pPr>
-              <w:pStyle w:val="6"/>
-              <w:keepNext w:val="0"/>
-              <w:keepLines w:val="0"/>
-              <w:widowControl/>
-              <w:suppressLineNumbers w:val="0"/>
-              <w:shd w:val="clear" w:fill="FFFFFF"/>
-              <w:rPr>
-                <w:rFonts w:hint="eastAsia"/>
-                <w:vertAlign w:val="baseline"/>
-                <w:lang w:val="en-US" w:eastAsia="zh-CN"/>
-              </w:rPr>
-            </w:pPr>
-            <w:r>
-              <w:rPr>
-                <w:rFonts w:hint="eastAsia" w:ascii="宋体" w:hAnsi="宋体" w:eastAsia="宋体" w:cs="宋体"/>
-                <w:b/>
-                <w:color w:val="000080"/>
-                <w:sz w:val="18"/>
-                <w:szCs w:val="18"/>
-                <w:shd w:val="clear" w:fill="FFFFFF"/>
-              </w:rPr>
-              <w:t xml:space="preserve">public class </w:t>
-            </w:r>
-            <w:r>
-              <w:rPr>
-                <w:rFonts w:hint="eastAsia" w:ascii="宋体" w:hAnsi="宋体" w:eastAsia="宋体" w:cs="宋体"/>
-                <w:color w:val="000000"/>
-                <w:sz w:val="18"/>
-                <w:szCs w:val="18"/>
-                <w:shd w:val="clear" w:fill="FFFFFF"/>
-              </w:rPr>
-              <w:t>Test {</w:t>
-            </w:r>
-            <w:r>
-              <w:rPr>
-                <w:rFonts w:hint="eastAsia" w:ascii="宋体" w:hAnsi="宋体" w:eastAsia="宋体" w:cs="宋体"/>
-                <w:color w:val="000000"/>
-                <w:sz w:val="18"/>
-                <w:szCs w:val="18"/>
-                <w:shd w:val="clear" w:fill="FFFFFF"/>
-              </w:rPr>
-              <w:br w:type="textWrapping"/>
-            </w:r>
-            <w:r>
-              <w:rPr>
-                <w:rFonts w:hint="eastAsia" w:ascii="宋体" w:hAnsi="宋体" w:eastAsia="宋体" w:cs="宋体"/>
-                <w:color w:val="000000"/>
-                <w:sz w:val="18"/>
-                <w:szCs w:val="18"/>
-                <w:shd w:val="clear" w:fill="FFFFFF"/>
-              </w:rPr>
-              <w:t xml:space="preserve">    </w:t>
-            </w:r>
-            <w:r>
-              <w:rPr>
-                <w:rFonts w:hint="eastAsia" w:ascii="宋体" w:hAnsi="宋体" w:eastAsia="宋体" w:cs="宋体"/>
-                <w:b/>
-                <w:color w:val="000080"/>
-                <w:sz w:val="18"/>
-                <w:szCs w:val="18"/>
-                <w:shd w:val="clear" w:fill="FFFFFF"/>
-              </w:rPr>
-              <w:t xml:space="preserve">public static void </w:t>
-            </w:r>
-            <w:r>
-              <w:rPr>
-                <w:rFonts w:hint="eastAsia" w:ascii="宋体" w:hAnsi="宋体" w:eastAsia="宋体" w:cs="宋体"/>
-                <w:color w:val="000000"/>
-                <w:sz w:val="18"/>
-                <w:szCs w:val="18"/>
-                <w:shd w:val="clear" w:fill="FFFFFF"/>
-              </w:rPr>
-              <w:t>main(String[] args) {</w:t>
-            </w:r>
-            <w:r>
-              <w:rPr>
-                <w:rFonts w:hint="eastAsia" w:ascii="宋体" w:hAnsi="宋体" w:eastAsia="宋体" w:cs="宋体"/>
-                <w:color w:val="000000"/>
-                <w:sz w:val="18"/>
-                <w:szCs w:val="18"/>
-                <w:shd w:val="clear" w:fill="FFFFFF"/>
-              </w:rPr>
-              <w:br w:type="textWrapping"/>
-            </w:r>
-            <w:r>
-              <w:rPr>
-                <w:rFonts w:hint="eastAsia" w:ascii="宋体" w:hAnsi="宋体" w:eastAsia="宋体" w:cs="宋体"/>
-                <w:color w:val="000000"/>
-                <w:sz w:val="18"/>
-                <w:szCs w:val="18"/>
-                <w:shd w:val="clear" w:fill="FFFFFF"/>
-              </w:rPr>
-              <w:t xml:space="preserve">        CourseFactory courseFactory = </w:t>
-            </w:r>
-            <w:r>
-              <w:rPr>
-                <w:rFonts w:hint="eastAsia" w:ascii="宋体" w:hAnsi="宋体" w:eastAsia="宋体" w:cs="宋体"/>
-                <w:b/>
-                <w:color w:val="000080"/>
-                <w:sz w:val="18"/>
-                <w:szCs w:val="18"/>
-                <w:shd w:val="clear" w:fill="FFFFFF"/>
-              </w:rPr>
-              <w:t xml:space="preserve">new </w:t>
-            </w:r>
-            <w:r>
-              <w:rPr>
-                <w:rFonts w:hint="eastAsia" w:ascii="宋体" w:hAnsi="宋体" w:eastAsia="宋体" w:cs="宋体"/>
-                <w:color w:val="000000"/>
-                <w:sz w:val="18"/>
-                <w:szCs w:val="18"/>
-                <w:shd w:val="clear" w:fill="FFFFFF"/>
-              </w:rPr>
-              <w:t>JavaCourseFactory();</w:t>
-            </w:r>
-            <w:r>
-              <w:rPr>
-                <w:rFonts w:hint="eastAsia" w:ascii="宋体" w:hAnsi="宋体" w:eastAsia="宋体" w:cs="宋体"/>
-                <w:color w:val="000000"/>
-                <w:sz w:val="18"/>
-                <w:szCs w:val="18"/>
-                <w:shd w:val="clear" w:fill="FFFFFF"/>
-              </w:rPr>
-              <w:br w:type="textWrapping"/>
-            </w:r>
-            <w:r>
-              <w:rPr>
-                <w:rFonts w:hint="eastAsia" w:ascii="宋体" w:hAnsi="宋体" w:eastAsia="宋体" w:cs="宋体"/>
-                <w:color w:val="000000"/>
-                <w:sz w:val="18"/>
-                <w:szCs w:val="18"/>
-                <w:shd w:val="clear" w:fill="FFFFFF"/>
-              </w:rPr>
-              <w:t xml:space="preserve">        Video video = courseFactory.getVideio();</w:t>
-            </w:r>
-            <w:r>
-              <w:rPr>
-                <w:rFonts w:hint="eastAsia" w:ascii="宋体" w:hAnsi="宋体" w:eastAsia="宋体" w:cs="宋体"/>
-                <w:color w:val="000000"/>
-                <w:sz w:val="18"/>
-                <w:szCs w:val="18"/>
-                <w:shd w:val="clear" w:fill="FFFFFF"/>
-              </w:rPr>
-              <w:br w:type="textWrapping"/>
-            </w:r>
-            <w:r>
-              <w:rPr>
-                <w:rFonts w:hint="eastAsia" w:ascii="宋体" w:hAnsi="宋体" w:eastAsia="宋体" w:cs="宋体"/>
-                <w:color w:val="000000"/>
-                <w:sz w:val="18"/>
-                <w:szCs w:val="18"/>
-                <w:shd w:val="clear" w:fill="FFFFFF"/>
-              </w:rPr>
-              <w:t xml:space="preserve">        Article article = courseFactory.getArticl();</w:t>
-            </w:r>
-            <w:r>
-              <w:rPr>
-                <w:rFonts w:hint="eastAsia" w:ascii="宋体" w:hAnsi="宋体" w:eastAsia="宋体" w:cs="宋体"/>
-                <w:color w:val="000000"/>
-                <w:sz w:val="18"/>
-                <w:szCs w:val="18"/>
-                <w:shd w:val="clear" w:fill="FFFFFF"/>
-              </w:rPr>
-              <w:br w:type="textWrapping"/>
-            </w:r>
-            <w:r>
-              <w:rPr>
-                <w:rFonts w:hint="eastAsia" w:ascii="宋体" w:hAnsi="宋体" w:eastAsia="宋体" w:cs="宋体"/>
-                <w:color w:val="000000"/>
-                <w:sz w:val="18"/>
-                <w:szCs w:val="18"/>
-                <w:shd w:val="clear" w:fill="FFFFFF"/>
-              </w:rPr>
-              <w:t xml:space="preserve">        video.produce();</w:t>
-            </w:r>
-            <w:r>
-              <w:rPr>
-                <w:rFonts w:hint="eastAsia" w:ascii="宋体" w:hAnsi="宋体" w:eastAsia="宋体" w:cs="宋体"/>
-                <w:color w:val="000000"/>
-                <w:sz w:val="18"/>
-                <w:szCs w:val="18"/>
-                <w:shd w:val="clear" w:fill="FFFFFF"/>
-              </w:rPr>
-              <w:br w:type="textWrapping"/>
-            </w:r>
-            <w:r>
-              <w:rPr>
-                <w:rFonts w:hint="eastAsia" w:ascii="宋体" w:hAnsi="宋体" w:eastAsia="宋体" w:cs="宋体"/>
-                <w:color w:val="000000"/>
-                <w:sz w:val="18"/>
-                <w:szCs w:val="18"/>
-                <w:shd w:val="clear" w:fill="FFFFFF"/>
-              </w:rPr>
-              <w:t xml:space="preserve">        article.produce();</w:t>
-            </w:r>
-            <w:r>
-              <w:rPr>
-                <w:rFonts w:hint="eastAsia" w:ascii="宋体" w:hAnsi="宋体" w:eastAsia="宋体" w:cs="宋体"/>
-                <w:color w:val="000000"/>
-                <w:sz w:val="18"/>
-                <w:szCs w:val="18"/>
-                <w:shd w:val="clear" w:fill="FFFFFF"/>
-              </w:rPr>
-              <w:br w:type="textWrapping"/>
-            </w:r>
-            <w:r>
-              <w:rPr>
-                <w:rFonts w:hint="eastAsia" w:ascii="宋体" w:hAnsi="宋体" w:eastAsia="宋体" w:cs="宋体"/>
-                <w:color w:val="000000"/>
-                <w:sz w:val="18"/>
-                <w:szCs w:val="18"/>
-                <w:shd w:val="clear" w:fill="FFFFFF"/>
-              </w:rPr>
-              <w:t xml:space="preserve">    }</w:t>
-            </w:r>
-            <w:r>
-              <w:rPr>
-                <w:rFonts w:hint="eastAsia" w:ascii="宋体" w:hAnsi="宋体" w:eastAsia="宋体" w:cs="宋体"/>
-                <w:color w:val="000000"/>
-                <w:sz w:val="18"/>
-                <w:szCs w:val="18"/>
-                <w:shd w:val="clear" w:fill="FFFFFF"/>
-              </w:rPr>
-              <w:br w:type="textWrapping"/>
-            </w:r>
-            <w:r>
-              <w:rPr>
-                <w:rFonts w:hint="eastAsia" w:ascii="宋体" w:hAnsi="宋体" w:eastAsia="宋体" w:cs="宋体"/>
-                <w:color w:val="000000"/>
-                <w:sz w:val="18"/>
-                <w:szCs w:val="18"/>
-                <w:shd w:val="clear" w:fill="FFFFFF"/>
-              </w:rPr>
-              <w:t>}</w:t>
-            </w:r>
-          </w:p>
-        </w:tc>
-      </w:tr>
-    </w:tbl>
     <w:p>
       <w:pPr>
         <w:numPr>
+          <w:ilvl w:val="0"/>
           <w:numId w:val="0"/>
         </w:numPr>
         <w:ind w:leftChars="0"/>
@@ -22472,29 +22526,18 @@
           <w:lang w:val="en-US" w:eastAsia="zh-CN"/>
         </w:rPr>
       </w:pPr>
+      <w:r>
+        <w:rPr>
+          <w:rFonts w:hint="eastAsia"/>
+          <w:lang w:val="en-US" w:eastAsia="zh-CN"/>
+        </w:rPr>
+        <w:t>6.7UML类图</w:t>
+      </w:r>
     </w:p>
     <w:p>
       <w:pPr>
         <w:numPr>
-          <w:numId w:val="0"/>
-        </w:numPr>
-        <w:ind w:leftChars="0"/>
-        <w:rPr>
-          <w:rFonts w:hint="eastAsia"/>
-          <w:lang w:val="en-US" w:eastAsia="zh-CN"/>
-        </w:rPr>
-      </w:pPr>
-      <w:r>
-        <w:rPr>
-          <w:rFonts w:hint="eastAsia"/>
-          <w:lang w:val="en-US" w:eastAsia="zh-CN"/>
-        </w:rPr>
-        <w:t>6.7UML类图</w:t>
-      </w:r>
-    </w:p>
-    <w:p>
-      <w:pPr>
-        <w:numPr>
+          <w:ilvl w:val="0"/>
           <w:numId w:val="0"/>
         </w:numPr>
         <w:ind w:leftChars="0"/>
@@ -22550,6 +22593,7 @@
     <w:p>
       <w:pPr>
         <w:numPr>
+          <w:ilvl w:val="0"/>
           <w:numId w:val="0"/>
         </w:numPr>
         <w:ind w:leftChars="0"/>
@@ -22649,6 +22693,7 @@
     <w:p>
       <w:pPr>
         <w:numPr>
+          <w:ilvl w:val="0"/>
           <w:numId w:val="0"/>
         </w:numPr>
         <w:ind w:leftChars="200"/>
@@ -22668,6 +22713,7 @@
     <w:p>
       <w:pPr>
         <w:numPr>
+          <w:ilvl w:val="0"/>
           <w:numId w:val="0"/>
         </w:numPr>
         <w:ind w:leftChars="200"/>
@@ -22687,6 +22733,7 @@
     <w:p>
       <w:pPr>
         <w:numPr>
+          <w:ilvl w:val="0"/>
           <w:numId w:val="0"/>
         </w:numPr>
         <w:ind w:leftChars="200"/>
@@ -22702,14 +22749,371 @@
         </w:rPr>
         <w:t>Ctrl + n查找class类名</w:t>
       </w:r>
-      <w:bookmarkStart w:id="0" w:name="_GoBack"/>
-      <w:bookmarkEnd w:id="0"/>
+    </w:p>
+    <w:p>
+      <w:pPr>
+        <w:pStyle w:val="3"/>
+        <w:rPr>
+          <w:rFonts w:hint="eastAsia"/>
+          <w:lang w:val="en-US" w:eastAsia="zh-CN"/>
+        </w:rPr>
+      </w:pPr>
+      <w:r>
+        <w:rPr>
+          <w:rFonts w:hint="eastAsia"/>
+          <w:lang w:val="en-US" w:eastAsia="zh-CN"/>
+        </w:rPr>
+        <w:t>第7节建造者</w:t>
+      </w:r>
+    </w:p>
+    <w:p>
+      <w:pPr>
+        <w:pStyle w:val="4"/>
+        <w:rPr>
+          <w:rFonts w:hint="eastAsia"/>
+          <w:lang w:val="en-US" w:eastAsia="zh-CN"/>
+        </w:rPr>
+      </w:pPr>
+      <w:r>
+        <w:rPr>
+          <w:rFonts w:hint="eastAsia"/>
+          <w:lang w:val="en-US" w:eastAsia="zh-CN"/>
+        </w:rPr>
+        <w:t>7.1定义与类型</w:t>
+      </w:r>
+    </w:p>
+    <w:p>
+      <w:pPr>
+        <w:numPr>
+          <w:ilvl w:val="0"/>
+          <w:numId w:val="23"/>
+        </w:numPr>
+        <w:rPr>
+          <w:rFonts w:hint="eastAsia"/>
+          <w:lang w:val="en-US" w:eastAsia="zh-CN"/>
+        </w:rPr>
+      </w:pPr>
+      <w:r>
+        <w:rPr>
+          <w:rFonts w:hint="eastAsia"/>
+          <w:lang w:val="en-US" w:eastAsia="zh-CN"/>
+        </w:rPr>
+        <w:t>定义：讲一个复杂对象的构建与它的表示分离，使得同样的构建过程可以创建不同的表示</w:t>
+      </w:r>
     </w:p>
     <w:p>
       <w:pPr>
         <w:numPr>
           <w:numId w:val="0"/>
         </w:numPr>
+        <w:ind w:firstLine="420" w:firstLineChars="0"/>
+        <w:rPr>
+          <w:rFonts w:hint="eastAsia"/>
+          <w:lang w:val="en-US" w:eastAsia="zh-CN"/>
+        </w:rPr>
+      </w:pPr>
+      <w:r>
+        <w:rPr>
+          <w:rFonts w:hint="eastAsia"/>
+          <w:lang w:val="en-US" w:eastAsia="zh-CN"/>
+        </w:rPr>
+        <w:t>用户只需要指定需要建造的类型就可以得到它们，建造过程及细节不需要知道</w:t>
+      </w:r>
+    </w:p>
+    <w:p>
+      <w:pPr>
+        <w:numPr>
+          <w:ilvl w:val="0"/>
+          <w:numId w:val="23"/>
+        </w:numPr>
+        <w:ind w:left="0" w:leftChars="0" w:firstLine="480" w:firstLineChars="200"/>
+        <w:rPr>
+          <w:rFonts w:hint="eastAsia"/>
+          <w:lang w:val="en-US" w:eastAsia="zh-CN"/>
+        </w:rPr>
+      </w:pPr>
+      <w:r>
+        <w:rPr>
+          <w:rFonts w:hint="eastAsia"/>
+          <w:lang w:val="en-US" w:eastAsia="zh-CN"/>
+        </w:rPr>
+        <w:t>类型：创建型</w:t>
+      </w:r>
+    </w:p>
+    <w:p>
+      <w:pPr>
+        <w:pStyle w:val="4"/>
+        <w:rPr>
+          <w:rFonts w:hint="eastAsia"/>
+          <w:lang w:val="en-US" w:eastAsia="zh-CN"/>
+        </w:rPr>
+      </w:pPr>
+      <w:r>
+        <w:rPr>
+          <w:rFonts w:hint="eastAsia"/>
+          <w:lang w:val="en-US" w:eastAsia="zh-CN"/>
+        </w:rPr>
+        <w:t>7.2适用场景</w:t>
+      </w:r>
+    </w:p>
+    <w:p>
+      <w:pPr>
+        <w:numPr>
+          <w:ilvl w:val="0"/>
+          <w:numId w:val="24"/>
+        </w:numPr>
+        <w:rPr>
+          <w:rFonts w:hint="eastAsia"/>
+          <w:lang w:val="en-US" w:eastAsia="zh-CN"/>
+        </w:rPr>
+      </w:pPr>
+      <w:r>
+        <w:rPr>
+          <w:rFonts w:hint="eastAsia"/>
+          <w:lang w:val="en-US" w:eastAsia="zh-CN"/>
+        </w:rPr>
+        <w:t>如果一个对象有非常复杂的内部结构（很多属性）</w:t>
+      </w:r>
+    </w:p>
+    <w:p>
+      <w:pPr>
+        <w:numPr>
+          <w:ilvl w:val="0"/>
+          <w:numId w:val="24"/>
+        </w:numPr>
+        <w:rPr>
+          <w:rFonts w:hint="eastAsia"/>
+          <w:lang w:val="en-US" w:eastAsia="zh-CN"/>
+        </w:rPr>
+      </w:pPr>
+      <w:r>
+        <w:rPr>
+          <w:rFonts w:hint="eastAsia"/>
+          <w:lang w:val="en-US" w:eastAsia="zh-CN"/>
+        </w:rPr>
+        <w:t>想把复杂对象的创建和使用分离</w:t>
+      </w:r>
+    </w:p>
+    <w:p>
+      <w:pPr>
+        <w:pStyle w:val="4"/>
+        <w:rPr>
+          <w:rFonts w:hint="eastAsia"/>
+          <w:lang w:val="en-US" w:eastAsia="zh-CN"/>
+        </w:rPr>
+      </w:pPr>
+      <w:r>
+        <w:rPr>
+          <w:rFonts w:hint="eastAsia"/>
+          <w:lang w:val="en-US" w:eastAsia="zh-CN"/>
+        </w:rPr>
+        <w:t>7.3优点</w:t>
+      </w:r>
+    </w:p>
+    <w:p>
+      <w:pPr>
+        <w:numPr>
+          <w:ilvl w:val="0"/>
+          <w:numId w:val="25"/>
+        </w:numPr>
+        <w:rPr>
+          <w:rFonts w:hint="eastAsia"/>
+          <w:lang w:val="en-US" w:eastAsia="zh-CN"/>
+        </w:rPr>
+      </w:pPr>
+      <w:r>
+        <w:rPr>
+          <w:rFonts w:hint="eastAsia"/>
+          <w:lang w:val="en-US" w:eastAsia="zh-CN"/>
+        </w:rPr>
+        <w:t>封装性好，创建和使用分离</w:t>
+      </w:r>
+    </w:p>
+    <w:p>
+      <w:pPr>
+        <w:numPr>
+          <w:ilvl w:val="0"/>
+          <w:numId w:val="25"/>
+        </w:numPr>
+        <w:rPr>
+          <w:rFonts w:hint="eastAsia"/>
+          <w:lang w:val="en-US" w:eastAsia="zh-CN"/>
+        </w:rPr>
+      </w:pPr>
+      <w:r>
+        <w:rPr>
+          <w:rFonts w:hint="eastAsia"/>
+          <w:lang w:val="en-US" w:eastAsia="zh-CN"/>
+        </w:rPr>
+        <w:t>扩展性好、建造类之间独立、一定程度上解耦</w:t>
+      </w:r>
+    </w:p>
+    <w:p>
+      <w:pPr>
+        <w:pStyle w:val="4"/>
+        <w:rPr>
+          <w:rFonts w:hint="eastAsia"/>
+          <w:lang w:val="en-US" w:eastAsia="zh-CN"/>
+        </w:rPr>
+      </w:pPr>
+      <w:r>
+        <w:rPr>
+          <w:rFonts w:hint="eastAsia"/>
+          <w:lang w:val="en-US" w:eastAsia="zh-CN"/>
+        </w:rPr>
+        <w:t>7.4缺点</w:t>
+      </w:r>
+    </w:p>
+    <w:p>
+      <w:pPr>
+        <w:numPr>
+          <w:ilvl w:val="0"/>
+          <w:numId w:val="26"/>
+        </w:numPr>
+        <w:rPr>
+          <w:rFonts w:hint="eastAsia"/>
+          <w:lang w:val="en-US" w:eastAsia="zh-CN"/>
+        </w:rPr>
+      </w:pPr>
+      <w:r>
+        <w:rPr>
+          <w:rFonts w:hint="eastAsia"/>
+          <w:lang w:val="en-US" w:eastAsia="zh-CN"/>
+        </w:rPr>
+        <w:t>产生多余的Builder对象</w:t>
+      </w:r>
+    </w:p>
+    <w:p>
+      <w:pPr>
+        <w:numPr>
+          <w:ilvl w:val="0"/>
+          <w:numId w:val="26"/>
+        </w:numPr>
+        <w:rPr>
+          <w:rFonts w:hint="eastAsia"/>
+          <w:lang w:val="en-US" w:eastAsia="zh-CN"/>
+        </w:rPr>
+      </w:pPr>
+      <w:r>
+        <w:rPr>
+          <w:rFonts w:hint="eastAsia"/>
+          <w:lang w:val="en-US" w:eastAsia="zh-CN"/>
+        </w:rPr>
+        <w:t>产品内部发生变化，建造者都需要修改，成本较大</w:t>
+      </w:r>
+    </w:p>
+    <w:p>
+      <w:pPr>
+        <w:pStyle w:val="4"/>
+        <w:rPr>
+          <w:rFonts w:hint="eastAsia"/>
+          <w:lang w:val="en-US" w:eastAsia="zh-CN"/>
+        </w:rPr>
+      </w:pPr>
+      <w:r>
+        <w:rPr>
+          <w:rFonts w:hint="eastAsia"/>
+          <w:lang w:val="en-US" w:eastAsia="zh-CN"/>
+        </w:rPr>
+        <w:t>7.5建造者与工厂模式区别</w:t>
+      </w:r>
+    </w:p>
+    <w:p>
+      <w:pPr>
+        <w:numPr>
+          <w:ilvl w:val="0"/>
+          <w:numId w:val="27"/>
+        </w:numPr>
+        <w:rPr>
+          <w:rFonts w:hint="eastAsia"/>
+          <w:lang w:val="en-US" w:eastAsia="zh-CN"/>
+        </w:rPr>
+      </w:pPr>
+      <w:r>
+        <w:rPr>
+          <w:rFonts w:hint="eastAsia"/>
+          <w:lang w:val="en-US" w:eastAsia="zh-CN"/>
+        </w:rPr>
+        <w:t>建造者模式更关注方法地调用顺序，工厂模式注重产品；</w:t>
+      </w:r>
+    </w:p>
+    <w:p>
+      <w:pPr>
+        <w:numPr>
+          <w:ilvl w:val="0"/>
+          <w:numId w:val="27"/>
+        </w:numPr>
+        <w:rPr>
+          <w:rFonts w:hint="eastAsia"/>
+          <w:lang w:val="en-US" w:eastAsia="zh-CN"/>
+        </w:rPr>
+      </w:pPr>
+      <w:r>
+        <w:rPr>
+          <w:rFonts w:hint="eastAsia"/>
+          <w:lang w:val="en-US" w:eastAsia="zh-CN"/>
+        </w:rPr>
+        <w:t>创建对象的粒度不同，建造者模式可以创建复杂的产品，由各种复杂的部件组成，工厂模式创建出来都一样；</w:t>
+      </w:r>
+    </w:p>
+    <w:p>
+      <w:pPr>
+        <w:numPr>
+          <w:ilvl w:val="0"/>
+          <w:numId w:val="27"/>
+        </w:numPr>
+        <w:rPr>
+          <w:rFonts w:hint="eastAsia"/>
+          <w:lang w:val="en-US" w:eastAsia="zh-CN"/>
+        </w:rPr>
+      </w:pPr>
+      <w:r>
+        <w:rPr>
+          <w:rFonts w:hint="eastAsia"/>
+          <w:lang w:val="en-US" w:eastAsia="zh-CN"/>
+        </w:rPr>
+        <w:t>关注点：工厂模式只关注把产品创建出来，而建造者模式还要关注产品由哪些部件组成；</w:t>
+      </w:r>
+    </w:p>
+    <w:p>
+      <w:pPr>
+        <w:numPr>
+          <w:ilvl w:val="0"/>
+          <w:numId w:val="27"/>
+        </w:numPr>
+        <w:rPr>
+          <w:rFonts w:hint="eastAsia"/>
+          <w:lang w:val="en-US" w:eastAsia="zh-CN"/>
+        </w:rPr>
+      </w:pPr>
+      <w:r>
+        <w:rPr>
+          <w:rFonts w:hint="eastAsia"/>
+          <w:lang w:val="en-US" w:eastAsia="zh-CN"/>
+        </w:rPr>
+        <w:t>建造者模式由不同的建造顺序，根据不同产品，建造顺序不同，工厂模式不关注顺序。</w:t>
+      </w:r>
+      <w:bookmarkStart w:id="0" w:name="_GoBack"/>
+      <w:bookmarkEnd w:id="0"/>
+    </w:p>
+    <w:p>
+      <w:pPr>
+        <w:pStyle w:val="4"/>
+        <w:rPr>
+          <w:rFonts w:hint="eastAsia"/>
+          <w:lang w:val="en-US" w:eastAsia="zh-CN"/>
+        </w:rPr>
+      </w:pPr>
+      <w:r>
+        <w:rPr>
+          <w:rFonts w:hint="eastAsia"/>
+          <w:lang w:val="en-US" w:eastAsia="zh-CN"/>
+        </w:rPr>
+        <w:t>7.6Coding</w:t>
+      </w:r>
+    </w:p>
+    <w:p>
+      <w:pPr>
         <w:rPr>
           <w:rFonts w:hint="eastAsia"/>
           <w:lang w:val="en-US" w:eastAsia="zh-CN"/>
@@ -22746,6 +23150,18 @@
     </w:lvl>
   </w:abstractNum>
   <w:abstractNum w:abstractNumId="1">
+    <w:nsid w:val="82270803"/>
+    <w:multiLevelType w:val="singleLevel"/>
+    <w:tmpl w:val="82270803"/>
+    <w:lvl w:ilvl="0" w:tentative="0">
+      <w:start w:val="1"/>
+      <w:numFmt w:val="decimal"/>
+      <w:suff w:val="nothing"/>
+      <w:lvlText w:val="%1）"/>
+      <w:lvlJc w:val="left"/>
+    </w:lvl>
+  </w:abstractNum>
+  <w:abstractNum w:abstractNumId="2">
     <w:nsid w:val="84D0D242"/>
     <w:multiLevelType w:val="singleLevel"/>
     <w:tmpl w:val="84D0D242"/>
@@ -22757,7 +23173,7 @@
       <w:lvlJc w:val="left"/>
     </w:lvl>
   </w:abstractNum>
-  <w:abstractNum w:abstractNumId="2">
+  <w:abstractNum w:abstractNumId="3">
     <w:nsid w:val="8AFC7A11"/>
     <w:multiLevelType w:val="singleLevel"/>
     <w:tmpl w:val="8AFC7A11"/>
@@ -22769,7 +23185,7 @@
       <w:lvlJc w:val="left"/>
     </w:lvl>
   </w:abstractNum>
-  <w:abstractNum w:abstractNumId="3">
+  <w:abstractNum w:abstractNumId="4">
     <w:nsid w:val="9A9BDE59"/>
     <w:multiLevelType w:val="singleLevel"/>
     <w:tmpl w:val="9A9BDE59"/>
@@ -22781,7 +23197,19 @@
       <w:lvlJc w:val="left"/>
     </w:lvl>
   </w:abstractNum>
-  <w:abstractNum w:abstractNumId="4">
+  <w:abstractNum w:abstractNumId="5">
+    <w:nsid w:val="A6F0F851"/>
+    <w:multiLevelType w:val="singleLevel"/>
+    <w:tmpl w:val="A6F0F851"/>
+    <w:lvl w:ilvl="0" w:tentative="0">
+      <w:start w:val="1"/>
+      <w:numFmt w:val="decimal"/>
+      <w:suff w:val="nothing"/>
+      <w:lvlText w:val="%1）"/>
+      <w:lvlJc w:val="left"/>
+    </w:lvl>
+  </w:abstractNum>
+  <w:abstractNum w:abstractNumId="6">
     <w:nsid w:val="A8F4A6D7"/>
     <w:multiLevelType w:val="singleLevel"/>
     <w:tmpl w:val="A8F4A6D7"/>
@@ -22793,7 +23221,7 @@
       <w:lvlJc w:val="left"/>
     </w:lvl>
   </w:abstractNum>
-  <w:abstractNum w:abstractNumId="5">
+  <w:abstractNum w:abstractNumId="7">
     <w:nsid w:val="A9427909"/>
     <w:multiLevelType w:val="singleLevel"/>
     <w:tmpl w:val="A9427909"/>
@@ -22805,7 +23233,7 @@
       <w:lvlJc w:val="left"/>
     </w:lvl>
   </w:abstractNum>
-  <w:abstractNum w:abstractNumId="6">
+  <w:abstractNum w:abstractNumId="8">
     <w:nsid w:val="AB2B2583"/>
     <w:multiLevelType w:val="multilevel"/>
     <w:tmpl w:val="AB2B2583"/>
@@ -22942,7 +23370,7 @@
       </w:rPr>
     </w:lvl>
   </w:abstractNum>
-  <w:abstractNum w:abstractNumId="7">
+  <w:abstractNum w:abstractNumId="9">
     <w:nsid w:val="BE80E44E"/>
     <w:multiLevelType w:val="multilevel"/>
     <w:tmpl w:val="BE80E44E"/>
@@ -23079,7 +23507,7 @@
       </w:rPr>
     </w:lvl>
   </w:abstractNum>
-  <w:abstractNum w:abstractNumId="8">
+  <w:abstractNum w:abstractNumId="10">
     <w:nsid w:val="BF5F2EA5"/>
     <w:multiLevelType w:val="singleLevel"/>
     <w:tmpl w:val="BF5F2EA5"/>
@@ -23091,7 +23519,7 @@
       <w:lvlJc w:val="left"/>
     </w:lvl>
   </w:abstractNum>
-  <w:abstractNum w:abstractNumId="9">
+  <w:abstractNum w:abstractNumId="11">
     <w:nsid w:val="C16BD4E2"/>
     <w:multiLevelType w:val="singleLevel"/>
     <w:tmpl w:val="C16BD4E2"/>
@@ -23103,7 +23531,7 @@
       <w:lvlJc w:val="left"/>
     </w:lvl>
   </w:abstractNum>
-  <w:abstractNum w:abstractNumId="10">
+  <w:abstractNum w:abstractNumId="12">
     <w:nsid w:val="C6CE54E0"/>
     <w:multiLevelType w:val="singleLevel"/>
     <w:tmpl w:val="C6CE54E0"/>
@@ -23115,7 +23543,19 @@
       <w:lvlJc w:val="left"/>
     </w:lvl>
   </w:abstractNum>
-  <w:abstractNum w:abstractNumId="11">
+  <w:abstractNum w:abstractNumId="13">
+    <w:nsid w:val="E094792D"/>
+    <w:multiLevelType w:val="singleLevel"/>
+    <w:tmpl w:val="E094792D"/>
+    <w:lvl w:ilvl="0" w:tentative="0">
+      <w:start w:val="1"/>
+      <w:numFmt w:val="decimal"/>
+      <w:suff w:val="nothing"/>
+      <w:lvlText w:val="%1）"/>
+      <w:lvlJc w:val="left"/>
+    </w:lvl>
+  </w:abstractNum>
+  <w:abstractNum w:abstractNumId="14">
     <w:nsid w:val="ED4FB47F"/>
     <w:multiLevelType w:val="multilevel"/>
     <w:tmpl w:val="ED4FB47F"/>
@@ -23252,7 +23692,7 @@
       </w:rPr>
     </w:lvl>
   </w:abstractNum>
-  <w:abstractNum w:abstractNumId="12">
+  <w:abstractNum w:abstractNumId="15">
     <w:nsid w:val="FAF7EBEC"/>
     <w:multiLevelType w:val="multilevel"/>
     <w:tmpl w:val="FAF7EBEC"/>
@@ -23384,7 +23824,7 @@
       </w:rPr>
     </w:lvl>
   </w:abstractNum>
-  <w:abstractNum w:abstractNumId="13">
+  <w:abstractNum w:abstractNumId="16">
     <w:nsid w:val="04F25AF3"/>
     <w:multiLevelType w:val="multilevel"/>
     <w:tmpl w:val="04F25AF3"/>
@@ -23521,7 +23961,7 @@
       </w:rPr>
     </w:lvl>
   </w:abstractNum>
-  <w:abstractNum w:abstractNumId="14">
+  <w:abstractNum w:abstractNumId="17">
     <w:nsid w:val="18CDE2E2"/>
     <w:multiLevelType w:val="singleLevel"/>
     <w:tmpl w:val="18CDE2E2"/>
@@ -23533,7 +23973,7 @@
       <w:lvlJc w:val="left"/>
     </w:lvl>
   </w:abstractNum>
-  <w:abstractNum w:abstractNumId="15">
+  <w:abstractNum w:abstractNumId="18">
     <w:nsid w:val="1C355D3A"/>
     <w:multiLevelType w:val="singleLevel"/>
     <w:tmpl w:val="1C355D3A"/>
@@ -23550,7 +23990,7 @@
       </w:rPr>
     </w:lvl>
   </w:abstractNum>
-  <w:abstractNum w:abstractNumId="16">
+  <w:abstractNum w:abstractNumId="19">
     <w:nsid w:val="46BE02DB"/>
     <w:multiLevelType w:val="singleLevel"/>
     <w:tmpl w:val="46BE02DB"/>
@@ -23562,7 +24002,7 @@
       <w:lvlJc w:val="left"/>
     </w:lvl>
   </w:abstractNum>
-  <w:abstractNum w:abstractNumId="17">
+  <w:abstractNum w:abstractNumId="20">
     <w:nsid w:val="52C5316A"/>
     <w:multiLevelType w:val="singleLevel"/>
     <w:tmpl w:val="52C5316A"/>
@@ -23574,7 +24014,7 @@
       <w:lvlJc w:val="left"/>
     </w:lvl>
   </w:abstractNum>
-  <w:abstractNum w:abstractNumId="18">
+  <w:abstractNum w:abstractNumId="21">
     <w:nsid w:val="54BBC6E7"/>
     <w:multiLevelType w:val="singleLevel"/>
     <w:tmpl w:val="54BBC6E7"/>
@@ -23586,7 +24026,31 @@
       <w:lvlJc w:val="left"/>
     </w:lvl>
   </w:abstractNum>
-  <w:abstractNum w:abstractNumId="19">
+  <w:abstractNum w:abstractNumId="22">
+    <w:nsid w:val="5DAE9222"/>
+    <w:multiLevelType w:val="singleLevel"/>
+    <w:tmpl w:val="5DAE9222"/>
+    <w:lvl w:ilvl="0" w:tentative="0">
+      <w:start w:val="1"/>
+      <w:numFmt w:val="decimal"/>
+      <w:suff w:val="nothing"/>
+      <w:lvlText w:val="%1）"/>
+      <w:lvlJc w:val="left"/>
+    </w:lvl>
+  </w:abstractNum>
+  <w:abstractNum w:abstractNumId="23">
+    <w:nsid w:val="630FCD2A"/>
+    <w:multiLevelType w:val="singleLevel"/>
+    <w:tmpl w:val="630FCD2A"/>
+    <w:lvl w:ilvl="0" w:tentative="0">
+      <w:start w:val="1"/>
+      <w:numFmt w:val="decimal"/>
+      <w:suff w:val="nothing"/>
+      <w:lvlText w:val="%1）"/>
+      <w:lvlJc w:val="left"/>
+    </w:lvl>
+  </w:abstractNum>
+  <w:abstractNum w:abstractNumId="24">
     <w:nsid w:val="73FD2C5E"/>
     <w:multiLevelType w:val="singleLevel"/>
     <w:tmpl w:val="73FD2C5E"/>
@@ -23598,7 +24062,7 @@
       <w:lvlJc w:val="left"/>
     </w:lvl>
   </w:abstractNum>
-  <w:abstractNum w:abstractNumId="20">
+  <w:abstractNum w:abstractNumId="25">
     <w:nsid w:val="77FFBDE9"/>
     <w:multiLevelType w:val="singleLevel"/>
     <w:tmpl w:val="77FFBDE9"/>
@@ -23610,7 +24074,7 @@
       <w:lvlJc w:val="left"/>
     </w:lvl>
   </w:abstractNum>
-  <w:abstractNum w:abstractNumId="21">
+  <w:abstractNum w:abstractNumId="26">
     <w:nsid w:val="7A3B9A7A"/>
     <w:multiLevelType w:val="singleLevel"/>
     <w:tmpl w:val="7A3B9A7A"/>
@@ -23623,70 +24087,85 @@
     </w:lvl>
   </w:abstractNum>
   <w:num w:numId="1">
-    <w:abstractNumId w:val="15"/>
+    <w:abstractNumId w:val="18"/>
   </w:num>
   <w:num w:numId="2">
-    <w:abstractNumId w:val="6"/>
+    <w:abstractNumId w:val="8"/>
   </w:num>
   <w:num w:numId="3">
-    <w:abstractNumId w:val="11"/>
+    <w:abstractNumId w:val="14"/>
   </w:num>
   <w:num w:numId="4">
-    <w:abstractNumId w:val="13"/>
+    <w:abstractNumId w:val="16"/>
   </w:num>
   <w:num w:numId="5">
-    <w:abstractNumId w:val="7"/>
+    <w:abstractNumId w:val="9"/>
   </w:num>
   <w:num w:numId="6">
     <w:abstractNumId w:val="0"/>
   </w:num>
   <w:num w:numId="7">
+    <w:abstractNumId w:val="2"/>
+  </w:num>
+  <w:num w:numId="8">
+    <w:abstractNumId w:val="4"/>
+  </w:num>
+  <w:num w:numId="9">
+    <w:abstractNumId w:val="24"/>
+  </w:num>
+  <w:num w:numId="10">
+    <w:abstractNumId w:val="3"/>
+  </w:num>
+  <w:num w:numId="11">
+    <w:abstractNumId w:val="11"/>
+  </w:num>
+  <w:num w:numId="12">
+    <w:abstractNumId w:val="7"/>
+  </w:num>
+  <w:num w:numId="13">
+    <w:abstractNumId w:val="17"/>
+  </w:num>
+  <w:num w:numId="14">
+    <w:abstractNumId w:val="25"/>
+  </w:num>
+  <w:num w:numId="15">
+    <w:abstractNumId w:val="6"/>
+  </w:num>
+  <w:num w:numId="16">
+    <w:abstractNumId w:val="15"/>
+  </w:num>
+  <w:num w:numId="17">
+    <w:abstractNumId w:val="21"/>
+  </w:num>
+  <w:num w:numId="18">
+    <w:abstractNumId w:val="26"/>
+  </w:num>
+  <w:num w:numId="19">
+    <w:abstractNumId w:val="19"/>
+  </w:num>
+  <w:num w:numId="20">
+    <w:abstractNumId w:val="20"/>
+  </w:num>
+  <w:num w:numId="21">
+    <w:abstractNumId w:val="10"/>
+  </w:num>
+  <w:num w:numId="22">
+    <w:abstractNumId w:val="12"/>
+  </w:num>
+  <w:num w:numId="23">
+    <w:abstractNumId w:val="13"/>
+  </w:num>
+  <w:num w:numId="24">
+    <w:abstractNumId w:val="23"/>
+  </w:num>
+  <w:num w:numId="25">
+    <w:abstractNumId w:val="5"/>
+  </w:num>
+  <w:num w:numId="26">
     <w:abstractNumId w:val="1"/>
   </w:num>
-  <w:num w:numId="8">
-    <w:abstractNumId w:val="3"/>
-  </w:num>
-  <w:num w:numId="9">
-    <w:abstractNumId w:val="19"/>
-  </w:num>
-  <w:num w:numId="10">
-    <w:abstractNumId w:val="2"/>
-  </w:num>
-  <w:num w:numId="11">
-    <w:abstractNumId w:val="9"/>
-  </w:num>
-  <w:num w:numId="12">
-    <w:abstractNumId w:val="5"/>
-  </w:num>
-  <w:num w:numId="13">
-    <w:abstractNumId w:val="14"/>
-  </w:num>
-  <w:num w:numId="14">
-    <w:abstractNumId w:val="20"/>
-  </w:num>
-  <w:num w:numId="15">
-    <w:abstractNumId w:val="4"/>
-  </w:num>
-  <w:num w:numId="16">
-    <w:abstractNumId w:val="12"/>
-  </w:num>
-  <w:num w:numId="17">
-    <w:abstractNumId w:val="18"/>
-  </w:num>
-  <w:num w:numId="18">
-    <w:abstractNumId w:val="21"/>
-  </w:num>
-  <w:num w:numId="19">
-    <w:abstractNumId w:val="16"/>
-  </w:num>
-  <w:num w:numId="20">
-    <w:abstractNumId w:val="17"/>
-  </w:num>
-  <w:num w:numId="21">
-    <w:abstractNumId w:val="8"/>
-  </w:num>
-  <w:num w:numId="22">
-    <w:abstractNumId w:val="10"/>
+  <w:num w:numId="27">
+    <w:abstractNumId w:val="22"/>
   </w:num>
 </w:numbering>
 </file>

</xml_diff>